<commit_message>
Moved BNs, forecasted future sales of a handfull of APIs
</commit_message>
<xml_diff>
--- a/Documents/BN_Paper_Outline.docx
+++ b/Documents/BN_Paper_Outline.docx
@@ -104,7 +104,6 @@
       <w:r>
         <w:t>ales data for Norway</w:t>
       </w:r>
-      <w:bookmarkStart w:id="0" w:name="_GoBack"/>
       <w:r>
         <w:rPr>
           <w:strike/>
@@ -112,7 +111,6 @@
         <w:t>, Prescription data for the UK</w:t>
       </w:r>
     </w:p>
-    <w:bookmarkEnd w:id="0"/>
     <w:p>
       <w:pPr>
         <w:pStyle w:val="ListParagraph"/>
@@ -244,14 +242,27 @@
       <w:r>
         <w:t xml:space="preserve">Figure </w:t>
       </w:r>
-      <w:fldSimple w:instr=" SEQ Figure \* ARABIC ">
-        <w:r>
-          <w:rPr>
-            <w:noProof/>
-          </w:rPr>
-          <w:t>1</w:t>
-        </w:r>
-      </w:fldSimple>
+      <w:r>
+        <w:fldChar w:fldCharType="begin"/>
+      </w:r>
+      <w:r>
+        <w:instrText xml:space="preserve"> SEQ Figure \* ARABIC </w:instrText>
+      </w:r>
+      <w:r>
+        <w:fldChar w:fldCharType="separate"/>
+      </w:r>
+      <w:r>
+        <w:rPr>
+          <w:noProof/>
+        </w:rPr>
+        <w:t>1</w:t>
+      </w:r>
+      <w:r>
+        <w:rPr>
+          <w:noProof/>
+        </w:rPr>
+        <w:fldChar w:fldCharType="end"/>
+      </w:r>
       <w:r>
         <w:t xml:space="preserve">: </w:t>
       </w:r>
@@ -262,12 +273,826 @@
         <w:t>odified, expanded version of SETAC poster BN</w:t>
       </w:r>
     </w:p>
+    <w:p/>
     <w:p>
       <w:pPr>
         <w:pStyle w:val="Heading1"/>
       </w:pPr>
       <w:r>
         <w:lastRenderedPageBreak/>
+        <w:t>API Shortlist</w:t>
+      </w:r>
+    </w:p>
+    <w:tbl>
+      <w:tblPr>
+        <w:tblStyle w:val="PlainTable4"/>
+        <w:tblW w:w="0" w:type="auto"/>
+        <w:tblLook w:val="04A0" w:firstRow="1" w:lastRow="0" w:firstColumn="1" w:lastColumn="0" w:noHBand="0" w:noVBand="1"/>
+      </w:tblPr>
+      <w:tblGrid>
+        <w:gridCol w:w="2062"/>
+        <w:gridCol w:w="2305"/>
+        <w:gridCol w:w="1586"/>
+        <w:gridCol w:w="1607"/>
+        <w:gridCol w:w="1466"/>
+      </w:tblGrid>
+      <w:tr>
+        <w:trPr>
+          <w:cnfStyle w:val="100000000000" w:firstRow="1" w:lastRow="0" w:firstColumn="0" w:lastColumn="0" w:oddVBand="0" w:evenVBand="0" w:oddHBand="0" w:evenHBand="0" w:firstRowFirstColumn="0" w:firstRowLastColumn="0" w:lastRowFirstColumn="0" w:lastRowLastColumn="0"/>
+        </w:trPr>
+        <w:tc>
+          <w:tcPr>
+            <w:cnfStyle w:val="001000000000" w:firstRow="0" w:lastRow="0" w:firstColumn="1" w:lastColumn="0" w:oddVBand="0" w:evenVBand="0" w:oddHBand="0" w:evenHBand="0" w:firstRowFirstColumn="0" w:firstRowLastColumn="0" w:lastRowFirstColumn="0" w:lastRowLastColumn="0"/>
+            <w:tcW w:w="2062" w:type="dxa"/>
+          </w:tcPr>
+          <w:p>
+            <w:r>
+              <w:t>API Name</w:t>
+            </w:r>
+          </w:p>
+        </w:tc>
+        <w:tc>
+          <w:tcPr>
+            <w:tcW w:w="2305" w:type="dxa"/>
+          </w:tcPr>
+          <w:p>
+            <w:pPr>
+              <w:cnfStyle w:val="100000000000" w:firstRow="1" w:lastRow="0" w:firstColumn="0" w:lastColumn="0" w:oddVBand="0" w:evenVBand="0" w:oddHBand="0" w:evenHBand="0" w:firstRowFirstColumn="0" w:firstRowLastColumn="0" w:lastRowFirstColumn="0" w:lastRowLastColumn="0"/>
+            </w:pPr>
+            <w:r>
+              <w:t>Type</w:t>
+            </w:r>
+          </w:p>
+        </w:tc>
+        <w:tc>
+          <w:tcPr>
+            <w:tcW w:w="1586" w:type="dxa"/>
+          </w:tcPr>
+          <w:p>
+            <w:pPr>
+              <w:cnfStyle w:val="100000000000" w:firstRow="1" w:lastRow="0" w:firstColumn="0" w:lastColumn="0" w:oddVBand="0" w:evenVBand="0" w:oddHBand="0" w:evenHBand="0" w:firstRowFirstColumn="0" w:firstRowLastColumn="0" w:lastRowFirstColumn="0" w:lastRowLastColumn="0"/>
+            </w:pPr>
+            <w:r>
+              <w:t>Criteria</w:t>
+            </w:r>
+          </w:p>
+        </w:tc>
+        <w:tc>
+          <w:tcPr>
+            <w:tcW w:w="1607" w:type="dxa"/>
+          </w:tcPr>
+          <w:p>
+            <w:pPr>
+              <w:cnfStyle w:val="100000000000" w:firstRow="1" w:lastRow="0" w:firstColumn="0" w:lastColumn="0" w:oddVBand="0" w:evenVBand="0" w:oddHBand="0" w:evenHBand="0" w:firstRowFirstColumn="0" w:firstRowLastColumn="0" w:lastRowFirstColumn="0" w:lastRowLastColumn="0"/>
+            </w:pPr>
+            <w:r>
+              <w:t>Toxicity</w:t>
+            </w:r>
+          </w:p>
+        </w:tc>
+        <w:tc>
+          <w:tcPr>
+            <w:tcW w:w="1466" w:type="dxa"/>
+          </w:tcPr>
+          <w:p>
+            <w:pPr>
+              <w:cnfStyle w:val="100000000000" w:firstRow="1" w:lastRow="0" w:firstColumn="0" w:lastColumn="0" w:oddVBand="0" w:evenVBand="0" w:oddHBand="0" w:evenHBand="0" w:firstRowFirstColumn="0" w:firstRowLastColumn="0" w:lastRowFirstColumn="0" w:lastRowLastColumn="0"/>
+            </w:pPr>
+            <w:r>
+              <w:t>Notes</w:t>
+            </w:r>
+          </w:p>
+        </w:tc>
+      </w:tr>
+      <w:tr>
+        <w:trPr>
+          <w:cnfStyle w:val="000000100000" w:firstRow="0" w:lastRow="0" w:firstColumn="0" w:lastColumn="0" w:oddVBand="0" w:evenVBand="0" w:oddHBand="1" w:evenHBand="0" w:firstRowFirstColumn="0" w:firstRowLastColumn="0" w:lastRowFirstColumn="0" w:lastRowLastColumn="0"/>
+        </w:trPr>
+        <w:tc>
+          <w:tcPr>
+            <w:cnfStyle w:val="001000000000" w:firstRow="0" w:lastRow="0" w:firstColumn="1" w:lastColumn="0" w:oddVBand="0" w:evenVBand="0" w:oddHBand="0" w:evenHBand="0" w:firstRowFirstColumn="0" w:firstRowLastColumn="0" w:lastRowFirstColumn="0" w:lastRowLastColumn="0"/>
+            <w:tcW w:w="2062" w:type="dxa"/>
+          </w:tcPr>
+          <w:p>
+            <w:r>
+              <w:t>Estradiol</w:t>
+            </w:r>
+          </w:p>
+        </w:tc>
+        <w:tc>
+          <w:tcPr>
+            <w:tcW w:w="2305" w:type="dxa"/>
+          </w:tcPr>
+          <w:p>
+            <w:pPr>
+              <w:cnfStyle w:val="000000100000" w:firstRow="0" w:lastRow="0" w:firstColumn="0" w:lastColumn="0" w:oddVBand="0" w:evenVBand="0" w:oddHBand="1" w:evenHBand="0" w:firstRowFirstColumn="0" w:firstRowLastColumn="0" w:lastRowFirstColumn="0" w:lastRowLastColumn="0"/>
+            </w:pPr>
+            <w:r>
+              <w:t>Estrogen</w:t>
+            </w:r>
+          </w:p>
+        </w:tc>
+        <w:tc>
+          <w:tcPr>
+            <w:tcW w:w="1586" w:type="dxa"/>
+          </w:tcPr>
+          <w:p>
+            <w:pPr>
+              <w:cnfStyle w:val="000000100000" w:firstRow="0" w:lastRow="0" w:firstColumn="0" w:lastColumn="0" w:oddVBand="0" w:evenVBand="0" w:oddHBand="1" w:evenHBand="0" w:firstRowFirstColumn="0" w:firstRowLastColumn="0" w:lastRowFirstColumn="0" w:lastRowLastColumn="0"/>
+            </w:pPr>
+            <w:r>
+              <w:t>Well-studied, high risk</w:t>
+            </w:r>
+          </w:p>
+        </w:tc>
+        <w:tc>
+          <w:tcPr>
+            <w:tcW w:w="1607" w:type="dxa"/>
+          </w:tcPr>
+          <w:p>
+            <w:pPr>
+              <w:cnfStyle w:val="000000100000" w:firstRow="0" w:lastRow="0" w:firstColumn="0" w:lastColumn="0" w:oddVBand="0" w:evenVBand="0" w:oddHBand="1" w:evenHBand="0" w:firstRowFirstColumn="0" w:firstRowLastColumn="0" w:lastRowFirstColumn="0" w:lastRowLastColumn="0"/>
+            </w:pPr>
+            <w:r>
+              <w:t>Fish feminisation</w:t>
+            </w:r>
+          </w:p>
+        </w:tc>
+        <w:tc>
+          <w:tcPr>
+            <w:tcW w:w="1466" w:type="dxa"/>
+          </w:tcPr>
+          <w:p>
+            <w:pPr>
+              <w:cnfStyle w:val="000000100000" w:firstRow="0" w:lastRow="0" w:firstColumn="0" w:lastColumn="0" w:oddVBand="0" w:evenVBand="0" w:oddHBand="1" w:evenHBand="0" w:firstRowFirstColumn="0" w:firstRowLastColumn="0" w:lastRowFirstColumn="0" w:lastRowLastColumn="0"/>
+            </w:pPr>
+          </w:p>
+        </w:tc>
+      </w:tr>
+      <w:tr>
+        <w:tc>
+          <w:tcPr>
+            <w:cnfStyle w:val="001000000000" w:firstRow="0" w:lastRow="0" w:firstColumn="1" w:lastColumn="0" w:oddVBand="0" w:evenVBand="0" w:oddHBand="0" w:evenHBand="0" w:firstRowFirstColumn="0" w:firstRowLastColumn="0" w:lastRowFirstColumn="0" w:lastRowLastColumn="0"/>
+            <w:tcW w:w="2062" w:type="dxa"/>
+          </w:tcPr>
+          <w:p>
+            <w:r>
+              <w:t>Ethinylestradiol</w:t>
+            </w:r>
+          </w:p>
+        </w:tc>
+        <w:tc>
+          <w:tcPr>
+            <w:tcW w:w="2305" w:type="dxa"/>
+          </w:tcPr>
+          <w:p>
+            <w:pPr>
+              <w:cnfStyle w:val="000000000000" w:firstRow="0" w:lastRow="0" w:firstColumn="0" w:lastColumn="0" w:oddVBand="0" w:evenVBand="0" w:oddHBand="0" w:evenHBand="0" w:firstRowFirstColumn="0" w:firstRowLastColumn="0" w:lastRowFirstColumn="0" w:lastRowLastColumn="0"/>
+            </w:pPr>
+            <w:r>
+              <w:t>Estrogen</w:t>
+            </w:r>
+          </w:p>
+        </w:tc>
+        <w:tc>
+          <w:tcPr>
+            <w:tcW w:w="1586" w:type="dxa"/>
+          </w:tcPr>
+          <w:p>
+            <w:pPr>
+              <w:cnfStyle w:val="000000000000" w:firstRow="0" w:lastRow="0" w:firstColumn="0" w:lastColumn="0" w:oddVBand="0" w:evenVBand="0" w:oddHBand="0" w:evenHBand="0" w:firstRowFirstColumn="0" w:firstRowLastColumn="0" w:lastRowFirstColumn="0" w:lastRowLastColumn="0"/>
+            </w:pPr>
+            <w:r>
+              <w:t>Well-studied, high risk</w:t>
+            </w:r>
+          </w:p>
+        </w:tc>
+        <w:tc>
+          <w:tcPr>
+            <w:tcW w:w="1607" w:type="dxa"/>
+          </w:tcPr>
+          <w:p>
+            <w:pPr>
+              <w:cnfStyle w:val="000000000000" w:firstRow="0" w:lastRow="0" w:firstColumn="0" w:lastColumn="0" w:oddVBand="0" w:evenVBand="0" w:oddHBand="0" w:evenHBand="0" w:firstRowFirstColumn="0" w:firstRowLastColumn="0" w:lastRowFirstColumn="0" w:lastRowLastColumn="0"/>
+            </w:pPr>
+            <w:r>
+              <w:t>Fish feminisation</w:t>
+            </w:r>
+          </w:p>
+        </w:tc>
+        <w:tc>
+          <w:tcPr>
+            <w:tcW w:w="1466" w:type="dxa"/>
+          </w:tcPr>
+          <w:p>
+            <w:pPr>
+              <w:cnfStyle w:val="000000000000" w:firstRow="0" w:lastRow="0" w:firstColumn="0" w:lastColumn="0" w:oddVBand="0" w:evenVBand="0" w:oddHBand="0" w:evenHBand="0" w:firstRowFirstColumn="0" w:firstRowLastColumn="0" w:lastRowFirstColumn="0" w:lastRowLastColumn="0"/>
+            </w:pPr>
+          </w:p>
+        </w:tc>
+      </w:tr>
+      <w:tr>
+        <w:trPr>
+          <w:cnfStyle w:val="000000100000" w:firstRow="0" w:lastRow="0" w:firstColumn="0" w:lastColumn="0" w:oddVBand="0" w:evenVBand="0" w:oddHBand="1" w:evenHBand="0" w:firstRowFirstColumn="0" w:firstRowLastColumn="0" w:lastRowFirstColumn="0" w:lastRowLastColumn="0"/>
+        </w:trPr>
+        <w:tc>
+          <w:tcPr>
+            <w:cnfStyle w:val="001000000000" w:firstRow="0" w:lastRow="0" w:firstColumn="1" w:lastColumn="0" w:oddVBand="0" w:evenVBand="0" w:oddHBand="0" w:evenHBand="0" w:firstRowFirstColumn="0" w:firstRowLastColumn="0" w:lastRowFirstColumn="0" w:lastRowLastColumn="0"/>
+            <w:tcW w:w="2062" w:type="dxa"/>
+          </w:tcPr>
+          <w:p>
+            <w:r>
+              <w:t>Levonorgestrel</w:t>
+            </w:r>
+          </w:p>
+        </w:tc>
+        <w:tc>
+          <w:tcPr>
+            <w:tcW w:w="2305" w:type="dxa"/>
+          </w:tcPr>
+          <w:p>
+            <w:pPr>
+              <w:cnfStyle w:val="000000100000" w:firstRow="0" w:lastRow="0" w:firstColumn="0" w:lastColumn="0" w:oddVBand="0" w:evenVBand="0" w:oddHBand="1" w:evenHBand="0" w:firstRowFirstColumn="0" w:firstRowLastColumn="0" w:lastRowFirstColumn="0" w:lastRowLastColumn="0"/>
+            </w:pPr>
+            <w:r>
+              <w:t>Androgen/Progestogen</w:t>
+            </w:r>
+          </w:p>
+        </w:tc>
+        <w:tc>
+          <w:tcPr>
+            <w:tcW w:w="1586" w:type="dxa"/>
+          </w:tcPr>
+          <w:p>
+            <w:pPr>
+              <w:cnfStyle w:val="000000100000" w:firstRow="0" w:lastRow="0" w:firstColumn="0" w:lastColumn="0" w:oddVBand="0" w:evenVBand="0" w:oddHBand="1" w:evenHBand="0" w:firstRowFirstColumn="0" w:firstRowLastColumn="0" w:lastRowFirstColumn="0" w:lastRowLastColumn="0"/>
+            </w:pPr>
+            <w:r>
+              <w:t>Well-studied, high risk</w:t>
+            </w:r>
+          </w:p>
+        </w:tc>
+        <w:tc>
+          <w:tcPr>
+            <w:tcW w:w="1607" w:type="dxa"/>
+          </w:tcPr>
+          <w:p>
+            <w:pPr>
+              <w:cnfStyle w:val="000000100000" w:firstRow="0" w:lastRow="0" w:firstColumn="0" w:lastColumn="0" w:oddVBand="0" w:evenVBand="0" w:oddHBand="1" w:evenHBand="0" w:firstRowFirstColumn="0" w:firstRowLastColumn="0" w:lastRowFirstColumn="0" w:lastRowLastColumn="0"/>
+            </w:pPr>
+            <w:r>
+              <w:t xml:space="preserve">Fish </w:t>
+            </w:r>
+            <w:r>
+              <w:t xml:space="preserve">masculinisation </w:t>
+            </w:r>
+          </w:p>
+        </w:tc>
+        <w:tc>
+          <w:tcPr>
+            <w:tcW w:w="1466" w:type="dxa"/>
+          </w:tcPr>
+          <w:p>
+            <w:pPr>
+              <w:cnfStyle w:val="000000100000" w:firstRow="0" w:lastRow="0" w:firstColumn="0" w:lastColumn="0" w:oddVBand="0" w:evenVBand="0" w:oddHBand="1" w:evenHBand="0" w:firstRowFirstColumn="0" w:firstRowLastColumn="0" w:lastRowFirstColumn="0" w:lastRowLastColumn="0"/>
+            </w:pPr>
+          </w:p>
+        </w:tc>
+      </w:tr>
+      <w:tr>
+        <w:tc>
+          <w:tcPr>
+            <w:cnfStyle w:val="001000000000" w:firstRow="0" w:lastRow="0" w:firstColumn="1" w:lastColumn="0" w:oddVBand="0" w:evenVBand="0" w:oddHBand="0" w:evenHBand="0" w:firstRowFirstColumn="0" w:firstRowLastColumn="0" w:lastRowFirstColumn="0" w:lastRowLastColumn="0"/>
+            <w:tcW w:w="2062" w:type="dxa"/>
+          </w:tcPr>
+          <w:p>
+            <w:r>
+              <w:t>D</w:t>
+            </w:r>
+            <w:r>
+              <w:t>iclofenac</w:t>
+            </w:r>
+          </w:p>
+        </w:tc>
+        <w:tc>
+          <w:tcPr>
+            <w:tcW w:w="2305" w:type="dxa"/>
+          </w:tcPr>
+          <w:p>
+            <w:pPr>
+              <w:cnfStyle w:val="000000000000" w:firstRow="0" w:lastRow="0" w:firstColumn="0" w:lastColumn="0" w:oddVBand="0" w:evenVBand="0" w:oddHBand="0" w:evenHBand="0" w:firstRowFirstColumn="0" w:firstRowLastColumn="0" w:lastRowFirstColumn="0" w:lastRowLastColumn="0"/>
+            </w:pPr>
+            <w:r>
+              <w:t>NSAID/Analgesic</w:t>
+            </w:r>
+          </w:p>
+        </w:tc>
+        <w:tc>
+          <w:tcPr>
+            <w:tcW w:w="1586" w:type="dxa"/>
+          </w:tcPr>
+          <w:p>
+            <w:pPr>
+              <w:cnfStyle w:val="000000000000" w:firstRow="0" w:lastRow="0" w:firstColumn="0" w:lastColumn="0" w:oddVBand="0" w:evenVBand="0" w:oddHBand="0" w:evenHBand="0" w:firstRowFirstColumn="0" w:firstRowLastColumn="0" w:lastRowFirstColumn="0" w:lastRowLastColumn="0"/>
+            </w:pPr>
+            <w:r>
+              <w:t xml:space="preserve">Well-studied, </w:t>
+            </w:r>
+            <w:r>
+              <w:t>moderate</w:t>
+            </w:r>
+            <w:r>
+              <w:t xml:space="preserve"> risk</w:t>
+            </w:r>
+          </w:p>
+        </w:tc>
+        <w:tc>
+          <w:tcPr>
+            <w:tcW w:w="1607" w:type="dxa"/>
+          </w:tcPr>
+          <w:p>
+            <w:pPr>
+              <w:cnfStyle w:val="000000000000" w:firstRow="0" w:lastRow="0" w:firstColumn="0" w:lastColumn="0" w:oddVBand="0" w:evenVBand="0" w:oddHBand="0" w:evenHBand="0" w:firstRowFirstColumn="0" w:firstRowLastColumn="0" w:lastRowFirstColumn="0" w:lastRowLastColumn="0"/>
+            </w:pPr>
+          </w:p>
+        </w:tc>
+        <w:tc>
+          <w:tcPr>
+            <w:tcW w:w="1466" w:type="dxa"/>
+          </w:tcPr>
+          <w:p>
+            <w:pPr>
+              <w:cnfStyle w:val="000000000000" w:firstRow="0" w:lastRow="0" w:firstColumn="0" w:lastColumn="0" w:oddVBand="0" w:evenVBand="0" w:oddHBand="0" w:evenHBand="0" w:firstRowFirstColumn="0" w:firstRowLastColumn="0" w:lastRowFirstColumn="0" w:lastRowLastColumn="0"/>
+            </w:pPr>
+          </w:p>
+        </w:tc>
+      </w:tr>
+      <w:tr>
+        <w:trPr>
+          <w:cnfStyle w:val="000000100000" w:firstRow="0" w:lastRow="0" w:firstColumn="0" w:lastColumn="0" w:oddVBand="0" w:evenVBand="0" w:oddHBand="1" w:evenHBand="0" w:firstRowFirstColumn="0" w:firstRowLastColumn="0" w:lastRowFirstColumn="0" w:lastRowLastColumn="0"/>
+        </w:trPr>
+        <w:tc>
+          <w:tcPr>
+            <w:cnfStyle w:val="001000000000" w:firstRow="0" w:lastRow="0" w:firstColumn="1" w:lastColumn="0" w:oddVBand="0" w:evenVBand="0" w:oddHBand="0" w:evenHBand="0" w:firstRowFirstColumn="0" w:firstRowLastColumn="0" w:lastRowFirstColumn="0" w:lastRowLastColumn="0"/>
+            <w:tcW w:w="2062" w:type="dxa"/>
+          </w:tcPr>
+          <w:p>
+            <w:r>
+              <w:t>I</w:t>
+            </w:r>
+            <w:r>
+              <w:t>buprofen</w:t>
+            </w:r>
+          </w:p>
+        </w:tc>
+        <w:tc>
+          <w:tcPr>
+            <w:tcW w:w="2305" w:type="dxa"/>
+          </w:tcPr>
+          <w:p>
+            <w:pPr>
+              <w:cnfStyle w:val="000000100000" w:firstRow="0" w:lastRow="0" w:firstColumn="0" w:lastColumn="0" w:oddVBand="0" w:evenVBand="0" w:oddHBand="1" w:evenHBand="0" w:firstRowFirstColumn="0" w:firstRowLastColumn="0" w:lastRowFirstColumn="0" w:lastRowLastColumn="0"/>
+            </w:pPr>
+            <w:r>
+              <w:t>NSAID/Analgesic</w:t>
+            </w:r>
+          </w:p>
+        </w:tc>
+        <w:tc>
+          <w:tcPr>
+            <w:tcW w:w="1586" w:type="dxa"/>
+          </w:tcPr>
+          <w:p>
+            <w:pPr>
+              <w:cnfStyle w:val="000000100000" w:firstRow="0" w:lastRow="0" w:firstColumn="0" w:lastColumn="0" w:oddVBand="0" w:evenVBand="0" w:oddHBand="1" w:evenHBand="0" w:firstRowFirstColumn="0" w:firstRowLastColumn="0" w:lastRowFirstColumn="0" w:lastRowLastColumn="0"/>
+            </w:pPr>
+            <w:r>
+              <w:t>Well-studied, moderate risk</w:t>
+            </w:r>
+          </w:p>
+        </w:tc>
+        <w:tc>
+          <w:tcPr>
+            <w:tcW w:w="1607" w:type="dxa"/>
+          </w:tcPr>
+          <w:p>
+            <w:pPr>
+              <w:cnfStyle w:val="000000100000" w:firstRow="0" w:lastRow="0" w:firstColumn="0" w:lastColumn="0" w:oddVBand="0" w:evenVBand="0" w:oddHBand="1" w:evenHBand="0" w:firstRowFirstColumn="0" w:firstRowLastColumn="0" w:lastRowFirstColumn="0" w:lastRowLastColumn="0"/>
+            </w:pPr>
+          </w:p>
+        </w:tc>
+        <w:tc>
+          <w:tcPr>
+            <w:tcW w:w="1466" w:type="dxa"/>
+          </w:tcPr>
+          <w:p>
+            <w:pPr>
+              <w:cnfStyle w:val="000000100000" w:firstRow="0" w:lastRow="0" w:firstColumn="0" w:lastColumn="0" w:oddVBand="0" w:evenVBand="0" w:oddHBand="1" w:evenHBand="0" w:firstRowFirstColumn="0" w:firstRowLastColumn="0" w:lastRowFirstColumn="0" w:lastRowLastColumn="0"/>
+            </w:pPr>
+          </w:p>
+        </w:tc>
+      </w:tr>
+      <w:tr>
+        <w:tc>
+          <w:tcPr>
+            <w:cnfStyle w:val="001000000000" w:firstRow="0" w:lastRow="0" w:firstColumn="1" w:lastColumn="0" w:oddVBand="0" w:evenVBand="0" w:oddHBand="0" w:evenHBand="0" w:firstRowFirstColumn="0" w:firstRowLastColumn="0" w:lastRowFirstColumn="0" w:lastRowLastColumn="0"/>
+            <w:tcW w:w="2062" w:type="dxa"/>
+          </w:tcPr>
+          <w:p>
+            <w:r>
+              <w:t>Paracetamol</w:t>
+            </w:r>
+          </w:p>
+        </w:tc>
+        <w:tc>
+          <w:tcPr>
+            <w:tcW w:w="2305" w:type="dxa"/>
+          </w:tcPr>
+          <w:p>
+            <w:pPr>
+              <w:cnfStyle w:val="000000000000" w:firstRow="0" w:lastRow="0" w:firstColumn="0" w:lastColumn="0" w:oddVBand="0" w:evenVBand="0" w:oddHBand="0" w:evenHBand="0" w:firstRowFirstColumn="0" w:firstRowLastColumn="0" w:lastRowFirstColumn="0" w:lastRowLastColumn="0"/>
+            </w:pPr>
+            <w:r>
+              <w:t>Analgesic</w:t>
+            </w:r>
+          </w:p>
+        </w:tc>
+        <w:tc>
+          <w:tcPr>
+            <w:tcW w:w="1586" w:type="dxa"/>
+          </w:tcPr>
+          <w:p>
+            <w:pPr>
+              <w:cnfStyle w:val="000000000000" w:firstRow="0" w:lastRow="0" w:firstColumn="0" w:lastColumn="0" w:oddVBand="0" w:evenVBand="0" w:oddHBand="0" w:evenHBand="0" w:firstRowFirstColumn="0" w:firstRowLastColumn="0" w:lastRowFirstColumn="0" w:lastRowLastColumn="0"/>
+            </w:pPr>
+            <w:r>
+              <w:t>Well-studied, moderate risk</w:t>
+            </w:r>
+          </w:p>
+        </w:tc>
+        <w:tc>
+          <w:tcPr>
+            <w:tcW w:w="1607" w:type="dxa"/>
+          </w:tcPr>
+          <w:p>
+            <w:pPr>
+              <w:cnfStyle w:val="000000000000" w:firstRow="0" w:lastRow="0" w:firstColumn="0" w:lastColumn="0" w:oddVBand="0" w:evenVBand="0" w:oddHBand="0" w:evenHBand="0" w:firstRowFirstColumn="0" w:firstRowLastColumn="0" w:lastRowFirstColumn="0" w:lastRowLastColumn="0"/>
+            </w:pPr>
+          </w:p>
+        </w:tc>
+        <w:tc>
+          <w:tcPr>
+            <w:tcW w:w="1466" w:type="dxa"/>
+          </w:tcPr>
+          <w:p>
+            <w:pPr>
+              <w:cnfStyle w:val="000000000000" w:firstRow="0" w:lastRow="0" w:firstColumn="0" w:lastColumn="0" w:oddVBand="0" w:evenVBand="0" w:oddHBand="0" w:evenHBand="0" w:firstRowFirstColumn="0" w:firstRowLastColumn="0" w:lastRowFirstColumn="0" w:lastRowLastColumn="0"/>
+            </w:pPr>
+          </w:p>
+        </w:tc>
+      </w:tr>
+      <w:tr>
+        <w:trPr>
+          <w:cnfStyle w:val="000000100000" w:firstRow="0" w:lastRow="0" w:firstColumn="0" w:lastColumn="0" w:oddVBand="0" w:evenVBand="0" w:oddHBand="1" w:evenHBand="0" w:firstRowFirstColumn="0" w:firstRowLastColumn="0" w:lastRowFirstColumn="0" w:lastRowLastColumn="0"/>
+        </w:trPr>
+        <w:tc>
+          <w:tcPr>
+            <w:cnfStyle w:val="001000000000" w:firstRow="0" w:lastRow="0" w:firstColumn="1" w:lastColumn="0" w:oddVBand="0" w:evenVBand="0" w:oddHBand="0" w:evenHBand="0" w:firstRowFirstColumn="0" w:firstRowLastColumn="0" w:lastRowFirstColumn="0" w:lastRowLastColumn="0"/>
+            <w:tcW w:w="2062" w:type="dxa"/>
+          </w:tcPr>
+          <w:p>
+            <w:r>
+              <w:t>Ciprofloxacin</w:t>
+            </w:r>
+          </w:p>
+        </w:tc>
+        <w:tc>
+          <w:tcPr>
+            <w:tcW w:w="2305" w:type="dxa"/>
+          </w:tcPr>
+          <w:p>
+            <w:pPr>
+              <w:cnfStyle w:val="000000100000" w:firstRow="0" w:lastRow="0" w:firstColumn="0" w:lastColumn="0" w:oddVBand="0" w:evenVBand="0" w:oddHBand="1" w:evenHBand="0" w:firstRowFirstColumn="0" w:firstRowLastColumn="0" w:lastRowFirstColumn="0" w:lastRowLastColumn="0"/>
+            </w:pPr>
+            <w:r>
+              <w:t>Quinolone antibiotic</w:t>
+            </w:r>
+          </w:p>
+        </w:tc>
+        <w:tc>
+          <w:tcPr>
+            <w:tcW w:w="1586" w:type="dxa"/>
+          </w:tcPr>
+          <w:p>
+            <w:pPr>
+              <w:cnfStyle w:val="000000100000" w:firstRow="0" w:lastRow="0" w:firstColumn="0" w:lastColumn="0" w:oddVBand="0" w:evenVBand="0" w:oddHBand="1" w:evenHBand="0" w:firstRowFirstColumn="0" w:firstRowLastColumn="0" w:lastRowFirstColumn="0" w:lastRowLastColumn="0"/>
+            </w:pPr>
+            <w:hyperlink r:id="rId7" w:history="1">
+              <w:r>
+                <w:rPr>
+                  <w:rStyle w:val="Hyperlink"/>
+                </w:rPr>
+                <w:t>Well-studied?</w:t>
+              </w:r>
+            </w:hyperlink>
+            <w:r>
+              <w:t>, high risk</w:t>
+            </w:r>
+          </w:p>
+        </w:tc>
+        <w:tc>
+          <w:tcPr>
+            <w:tcW w:w="1607" w:type="dxa"/>
+          </w:tcPr>
+          <w:p>
+            <w:pPr>
+              <w:cnfStyle w:val="000000100000" w:firstRow="0" w:lastRow="0" w:firstColumn="0" w:lastColumn="0" w:oddVBand="0" w:evenVBand="0" w:oddHBand="1" w:evenHBand="0" w:firstRowFirstColumn="0" w:firstRowLastColumn="0" w:lastRowFirstColumn="0" w:lastRowLastColumn="0"/>
+            </w:pPr>
+          </w:p>
+        </w:tc>
+        <w:tc>
+          <w:tcPr>
+            <w:tcW w:w="1466" w:type="dxa"/>
+          </w:tcPr>
+          <w:p>
+            <w:pPr>
+              <w:cnfStyle w:val="000000100000" w:firstRow="0" w:lastRow="0" w:firstColumn="0" w:lastColumn="0" w:oddVBand="0" w:evenVBand="0" w:oddHBand="1" w:evenHBand="0" w:firstRowFirstColumn="0" w:firstRowLastColumn="0" w:lastRowFirstColumn="0" w:lastRowLastColumn="0"/>
+            </w:pPr>
+          </w:p>
+        </w:tc>
+      </w:tr>
+      <w:tr>
+        <w:tc>
+          <w:tcPr>
+            <w:tcW w:w="2062" w:type="dxa"/>
+          </w:tcPr>
+          <w:p>
+            <w:pPr>
+              <w:cnfStyle w:val="001000000000" w:firstRow="0" w:lastRow="0" w:firstColumn="1" w:lastColumn="0" w:oddVBand="0" w:evenVBand="0" w:oddHBand="0" w:evenHBand="0" w:firstRowFirstColumn="0" w:firstRowLastColumn="0" w:lastRowFirstColumn="0" w:lastRowLastColumn="0"/>
+            </w:pPr>
+            <w:r>
+              <w:t>Amoxicillin</w:t>
+            </w:r>
+          </w:p>
+        </w:tc>
+        <w:tc>
+          <w:tcPr>
+            <w:tcW w:w="2305" w:type="dxa"/>
+          </w:tcPr>
+          <w:p>
+            <w:r>
+              <w:t>Antibiotic</w:t>
+            </w:r>
+          </w:p>
+        </w:tc>
+        <w:tc>
+          <w:tcPr>
+            <w:tcW w:w="1586" w:type="dxa"/>
+          </w:tcPr>
+          <w:p>
+            <w:r>
+              <w:t>???</w:t>
+            </w:r>
+            <w:bookmarkStart w:id="0" w:name="_GoBack"/>
+            <w:bookmarkEnd w:id="0"/>
+          </w:p>
+        </w:tc>
+        <w:tc>
+          <w:tcPr>
+            <w:tcW w:w="1607" w:type="dxa"/>
+          </w:tcPr>
+          <w:p/>
+        </w:tc>
+        <w:tc>
+          <w:tcPr>
+            <w:tcW w:w="1466" w:type="dxa"/>
+          </w:tcPr>
+          <w:p/>
+        </w:tc>
+      </w:tr>
+      <w:tr>
+        <w:trPr>
+          <w:cnfStyle w:val="000000100000" w:firstRow="0" w:lastRow="0" w:firstColumn="0" w:lastColumn="0" w:oddVBand="0" w:evenVBand="0" w:oddHBand="1" w:evenHBand="0" w:firstRowFirstColumn="0" w:firstRowLastColumn="0" w:lastRowFirstColumn="0" w:lastRowLastColumn="0"/>
+        </w:trPr>
+        <w:tc>
+          <w:tcPr>
+            <w:cnfStyle w:val="001000000000" w:firstRow="0" w:lastRow="0" w:firstColumn="1" w:lastColumn="0" w:oddVBand="0" w:evenVBand="0" w:oddHBand="0" w:evenHBand="0" w:firstRowFirstColumn="0" w:firstRowLastColumn="0" w:lastRowFirstColumn="0" w:lastRowLastColumn="0"/>
+            <w:tcW w:w="2062" w:type="dxa"/>
+          </w:tcPr>
+          <w:p/>
+        </w:tc>
+        <w:tc>
+          <w:tcPr>
+            <w:tcW w:w="2305" w:type="dxa"/>
+          </w:tcPr>
+          <w:p>
+            <w:pPr>
+              <w:cnfStyle w:val="000000100000" w:firstRow="0" w:lastRow="0" w:firstColumn="0" w:lastColumn="0" w:oddVBand="0" w:evenVBand="0" w:oddHBand="1" w:evenHBand="0" w:firstRowFirstColumn="0" w:firstRowLastColumn="0" w:lastRowFirstColumn="0" w:lastRowLastColumn="0"/>
+            </w:pPr>
+          </w:p>
+        </w:tc>
+        <w:tc>
+          <w:tcPr>
+            <w:tcW w:w="1586" w:type="dxa"/>
+          </w:tcPr>
+          <w:p>
+            <w:pPr>
+              <w:cnfStyle w:val="000000100000" w:firstRow="0" w:lastRow="0" w:firstColumn="0" w:lastColumn="0" w:oddVBand="0" w:evenVBand="0" w:oddHBand="1" w:evenHBand="0" w:firstRowFirstColumn="0" w:firstRowLastColumn="0" w:lastRowFirstColumn="0" w:lastRowLastColumn="0"/>
+            </w:pPr>
+          </w:p>
+        </w:tc>
+        <w:tc>
+          <w:tcPr>
+            <w:tcW w:w="1607" w:type="dxa"/>
+          </w:tcPr>
+          <w:p>
+            <w:pPr>
+              <w:cnfStyle w:val="000000100000" w:firstRow="0" w:lastRow="0" w:firstColumn="0" w:lastColumn="0" w:oddVBand="0" w:evenVBand="0" w:oddHBand="1" w:evenHBand="0" w:firstRowFirstColumn="0" w:firstRowLastColumn="0" w:lastRowFirstColumn="0" w:lastRowLastColumn="0"/>
+            </w:pPr>
+          </w:p>
+        </w:tc>
+        <w:tc>
+          <w:tcPr>
+            <w:tcW w:w="1466" w:type="dxa"/>
+          </w:tcPr>
+          <w:p>
+            <w:pPr>
+              <w:cnfStyle w:val="000000100000" w:firstRow="0" w:lastRow="0" w:firstColumn="0" w:lastColumn="0" w:oddVBand="0" w:evenVBand="0" w:oddHBand="1" w:evenHBand="0" w:firstRowFirstColumn="0" w:firstRowLastColumn="0" w:lastRowFirstColumn="0" w:lastRowLastColumn="0"/>
+            </w:pPr>
+          </w:p>
+        </w:tc>
+      </w:tr>
+      <w:tr>
+        <w:tc>
+          <w:tcPr>
+            <w:cnfStyle w:val="001000000000" w:firstRow="0" w:lastRow="0" w:firstColumn="1" w:lastColumn="0" w:oddVBand="0" w:evenVBand="0" w:oddHBand="0" w:evenHBand="0" w:firstRowFirstColumn="0" w:firstRowLastColumn="0" w:lastRowFirstColumn="0" w:lastRowLastColumn="0"/>
+            <w:tcW w:w="2062" w:type="dxa"/>
+          </w:tcPr>
+          <w:p/>
+        </w:tc>
+        <w:tc>
+          <w:tcPr>
+            <w:tcW w:w="2305" w:type="dxa"/>
+          </w:tcPr>
+          <w:p>
+            <w:pPr>
+              <w:cnfStyle w:val="000000000000" w:firstRow="0" w:lastRow="0" w:firstColumn="0" w:lastColumn="0" w:oddVBand="0" w:evenVBand="0" w:oddHBand="0" w:evenHBand="0" w:firstRowFirstColumn="0" w:firstRowLastColumn="0" w:lastRowFirstColumn="0" w:lastRowLastColumn="0"/>
+            </w:pPr>
+          </w:p>
+        </w:tc>
+        <w:tc>
+          <w:tcPr>
+            <w:tcW w:w="1586" w:type="dxa"/>
+          </w:tcPr>
+          <w:p>
+            <w:pPr>
+              <w:cnfStyle w:val="000000000000" w:firstRow="0" w:lastRow="0" w:firstColumn="0" w:lastColumn="0" w:oddVBand="0" w:evenVBand="0" w:oddHBand="0" w:evenHBand="0" w:firstRowFirstColumn="0" w:firstRowLastColumn="0" w:lastRowFirstColumn="0" w:lastRowLastColumn="0"/>
+            </w:pPr>
+          </w:p>
+        </w:tc>
+        <w:tc>
+          <w:tcPr>
+            <w:tcW w:w="1607" w:type="dxa"/>
+          </w:tcPr>
+          <w:p>
+            <w:pPr>
+              <w:cnfStyle w:val="000000000000" w:firstRow="0" w:lastRow="0" w:firstColumn="0" w:lastColumn="0" w:oddVBand="0" w:evenVBand="0" w:oddHBand="0" w:evenHBand="0" w:firstRowFirstColumn="0" w:firstRowLastColumn="0" w:lastRowFirstColumn="0" w:lastRowLastColumn="0"/>
+            </w:pPr>
+          </w:p>
+        </w:tc>
+        <w:tc>
+          <w:tcPr>
+            <w:tcW w:w="1466" w:type="dxa"/>
+          </w:tcPr>
+          <w:p>
+            <w:pPr>
+              <w:cnfStyle w:val="000000000000" w:firstRow="0" w:lastRow="0" w:firstColumn="0" w:lastColumn="0" w:oddVBand="0" w:evenVBand="0" w:oddHBand="0" w:evenHBand="0" w:firstRowFirstColumn="0" w:firstRowLastColumn="0" w:lastRowFirstColumn="0" w:lastRowLastColumn="0"/>
+            </w:pPr>
+          </w:p>
+        </w:tc>
+      </w:tr>
+      <w:tr>
+        <w:trPr>
+          <w:cnfStyle w:val="000000100000" w:firstRow="0" w:lastRow="0" w:firstColumn="0" w:lastColumn="0" w:oddVBand="0" w:evenVBand="0" w:oddHBand="1" w:evenHBand="0" w:firstRowFirstColumn="0" w:firstRowLastColumn="0" w:lastRowFirstColumn="0" w:lastRowLastColumn="0"/>
+        </w:trPr>
+        <w:tc>
+          <w:tcPr>
+            <w:cnfStyle w:val="001000000000" w:firstRow="0" w:lastRow="0" w:firstColumn="1" w:lastColumn="0" w:oddVBand="0" w:evenVBand="0" w:oddHBand="0" w:evenHBand="0" w:firstRowFirstColumn="0" w:firstRowLastColumn="0" w:lastRowFirstColumn="0" w:lastRowLastColumn="0"/>
+            <w:tcW w:w="2062" w:type="dxa"/>
+          </w:tcPr>
+          <w:p/>
+        </w:tc>
+        <w:tc>
+          <w:tcPr>
+            <w:tcW w:w="2305" w:type="dxa"/>
+          </w:tcPr>
+          <w:p>
+            <w:pPr>
+              <w:cnfStyle w:val="000000100000" w:firstRow="0" w:lastRow="0" w:firstColumn="0" w:lastColumn="0" w:oddVBand="0" w:evenVBand="0" w:oddHBand="1" w:evenHBand="0" w:firstRowFirstColumn="0" w:firstRowLastColumn="0" w:lastRowFirstColumn="0" w:lastRowLastColumn="0"/>
+            </w:pPr>
+          </w:p>
+        </w:tc>
+        <w:tc>
+          <w:tcPr>
+            <w:tcW w:w="1586" w:type="dxa"/>
+          </w:tcPr>
+          <w:p>
+            <w:pPr>
+              <w:cnfStyle w:val="000000100000" w:firstRow="0" w:lastRow="0" w:firstColumn="0" w:lastColumn="0" w:oddVBand="0" w:evenVBand="0" w:oddHBand="1" w:evenHBand="0" w:firstRowFirstColumn="0" w:firstRowLastColumn="0" w:lastRowFirstColumn="0" w:lastRowLastColumn="0"/>
+            </w:pPr>
+          </w:p>
+        </w:tc>
+        <w:tc>
+          <w:tcPr>
+            <w:tcW w:w="1607" w:type="dxa"/>
+          </w:tcPr>
+          <w:p>
+            <w:pPr>
+              <w:cnfStyle w:val="000000100000" w:firstRow="0" w:lastRow="0" w:firstColumn="0" w:lastColumn="0" w:oddVBand="0" w:evenVBand="0" w:oddHBand="1" w:evenHBand="0" w:firstRowFirstColumn="0" w:firstRowLastColumn="0" w:lastRowFirstColumn="0" w:lastRowLastColumn="0"/>
+            </w:pPr>
+          </w:p>
+        </w:tc>
+        <w:tc>
+          <w:tcPr>
+            <w:tcW w:w="1466" w:type="dxa"/>
+          </w:tcPr>
+          <w:p>
+            <w:pPr>
+              <w:cnfStyle w:val="000000100000" w:firstRow="0" w:lastRow="0" w:firstColumn="0" w:lastColumn="0" w:oddVBand="0" w:evenVBand="0" w:oddHBand="1" w:evenHBand="0" w:firstRowFirstColumn="0" w:firstRowLastColumn="0" w:lastRowFirstColumn="0" w:lastRowLastColumn="0"/>
+            </w:pPr>
+          </w:p>
+        </w:tc>
+      </w:tr>
+      <w:tr>
+        <w:tc>
+          <w:tcPr>
+            <w:cnfStyle w:val="001000000000" w:firstRow="0" w:lastRow="0" w:firstColumn="1" w:lastColumn="0" w:oddVBand="0" w:evenVBand="0" w:oddHBand="0" w:evenHBand="0" w:firstRowFirstColumn="0" w:firstRowLastColumn="0" w:lastRowFirstColumn="0" w:lastRowLastColumn="0"/>
+            <w:tcW w:w="2062" w:type="dxa"/>
+          </w:tcPr>
+          <w:p/>
+        </w:tc>
+        <w:tc>
+          <w:tcPr>
+            <w:tcW w:w="2305" w:type="dxa"/>
+          </w:tcPr>
+          <w:p>
+            <w:pPr>
+              <w:cnfStyle w:val="000000000000" w:firstRow="0" w:lastRow="0" w:firstColumn="0" w:lastColumn="0" w:oddVBand="0" w:evenVBand="0" w:oddHBand="0" w:evenHBand="0" w:firstRowFirstColumn="0" w:firstRowLastColumn="0" w:lastRowFirstColumn="0" w:lastRowLastColumn="0"/>
+            </w:pPr>
+          </w:p>
+        </w:tc>
+        <w:tc>
+          <w:tcPr>
+            <w:tcW w:w="1586" w:type="dxa"/>
+          </w:tcPr>
+          <w:p>
+            <w:pPr>
+              <w:cnfStyle w:val="000000000000" w:firstRow="0" w:lastRow="0" w:firstColumn="0" w:lastColumn="0" w:oddVBand="0" w:evenVBand="0" w:oddHBand="0" w:evenHBand="0" w:firstRowFirstColumn="0" w:firstRowLastColumn="0" w:lastRowFirstColumn="0" w:lastRowLastColumn="0"/>
+            </w:pPr>
+          </w:p>
+        </w:tc>
+        <w:tc>
+          <w:tcPr>
+            <w:tcW w:w="1607" w:type="dxa"/>
+          </w:tcPr>
+          <w:p>
+            <w:pPr>
+              <w:cnfStyle w:val="000000000000" w:firstRow="0" w:lastRow="0" w:firstColumn="0" w:lastColumn="0" w:oddVBand="0" w:evenVBand="0" w:oddHBand="0" w:evenHBand="0" w:firstRowFirstColumn="0" w:firstRowLastColumn="0" w:lastRowFirstColumn="0" w:lastRowLastColumn="0"/>
+            </w:pPr>
+          </w:p>
+        </w:tc>
+        <w:tc>
+          <w:tcPr>
+            <w:tcW w:w="1466" w:type="dxa"/>
+          </w:tcPr>
+          <w:p>
+            <w:pPr>
+              <w:cnfStyle w:val="000000000000" w:firstRow="0" w:lastRow="0" w:firstColumn="0" w:lastColumn="0" w:oddVBand="0" w:evenVBand="0" w:oddHBand="0" w:evenHBand="0" w:firstRowFirstColumn="0" w:firstRowLastColumn="0" w:lastRowFirstColumn="0" w:lastRowLastColumn="0"/>
+            </w:pPr>
+          </w:p>
+        </w:tc>
+      </w:tr>
+    </w:tbl>
+    <w:p>
+      <w:pPr>
+        <w:pStyle w:val="ListParagraph"/>
+        <w:numPr>
+          <w:ilvl w:val="0"/>
+          <w:numId w:val="6"/>
+        </w:numPr>
+      </w:pPr>
+      <w:r>
+        <w:t xml:space="preserve">Joint probability of exceedance of PNECs is a </w:t>
+      </w:r>
+      <w:r>
+        <w:t>wash, but would exceedance of EQS be a slightly more relevant metric?</w:t>
+      </w:r>
+    </w:p>
+    <w:p>
+      <w:pPr>
+        <w:pStyle w:val="Heading1"/>
+      </w:pPr>
+      <w:r>
         <w:t>Results</w:t>
       </w:r>
     </w:p>
@@ -324,13 +1149,8 @@
         </w:numPr>
       </w:pPr>
       <w:r>
-        <w:t xml:space="preserve">Shockingly, a paper using probabilistic risk assessment will talk about how good it is, and how it permits more nuanced risk management by stakeholders than just a </w:t>
-      </w:r>
-      <w:proofErr w:type="gramStart"/>
-      <w:r>
-        <w:t>good/bad thresholds</w:t>
-      </w:r>
-      <w:proofErr w:type="gramEnd"/>
+        <w:t>Shockingly, a paper using probabilistic risk assessment will talk about how good it is, and how it permits more nuanced risk management by stakeholders than just a good/bad thresholds</w:t>
+      </w:r>
     </w:p>
     <w:p>
       <w:pPr>
@@ -433,15 +1253,7 @@
         </w:numPr>
       </w:pPr>
       <w:r>
-        <w:t xml:space="preserve">And </w:t>
-      </w:r>
-      <w:proofErr w:type="gramStart"/>
-      <w:r>
-        <w:t>so</w:t>
-      </w:r>
-      <w:proofErr w:type="gramEnd"/>
-      <w:r>
-        <w:t xml:space="preserve"> on </w:t>
+        <w:t xml:space="preserve">And so on </w:t>
       </w:r>
     </w:p>
     <w:sectPr>
@@ -683,6 +1495,119 @@
     </w:lvl>
   </w:abstractNum>
   <w:abstractNum w:abstractNumId="2" w15:restartNumberingAfterBreak="0">
+    <w:nsid w:val="469C1AFA"/>
+    <w:multiLevelType w:val="hybridMultilevel"/>
+    <w:tmpl w:val="22C08A0A"/>
+    <w:lvl w:ilvl="0" w:tplc="08090001">
+      <w:start w:val="1"/>
+      <w:numFmt w:val="bullet"/>
+      <w:lvlText w:val=""/>
+      <w:lvlJc w:val="left"/>
+      <w:pPr>
+        <w:ind w:left="720" w:hanging="360"/>
+      </w:pPr>
+      <w:rPr>
+        <w:rFonts w:ascii="Symbol" w:hAnsi="Symbol" w:hint="default"/>
+      </w:rPr>
+    </w:lvl>
+    <w:lvl w:ilvl="1" w:tplc="08090003" w:tentative="1">
+      <w:start w:val="1"/>
+      <w:numFmt w:val="bullet"/>
+      <w:lvlText w:val="o"/>
+      <w:lvlJc w:val="left"/>
+      <w:pPr>
+        <w:ind w:left="1440" w:hanging="360"/>
+      </w:pPr>
+      <w:rPr>
+        <w:rFonts w:ascii="Courier New" w:hAnsi="Courier New" w:cs="Courier New" w:hint="default"/>
+      </w:rPr>
+    </w:lvl>
+    <w:lvl w:ilvl="2" w:tplc="08090005" w:tentative="1">
+      <w:start w:val="1"/>
+      <w:numFmt w:val="bullet"/>
+      <w:lvlText w:val=""/>
+      <w:lvlJc w:val="left"/>
+      <w:pPr>
+        <w:ind w:left="2160" w:hanging="360"/>
+      </w:pPr>
+      <w:rPr>
+        <w:rFonts w:ascii="Wingdings" w:hAnsi="Wingdings" w:hint="default"/>
+      </w:rPr>
+    </w:lvl>
+    <w:lvl w:ilvl="3" w:tplc="08090001" w:tentative="1">
+      <w:start w:val="1"/>
+      <w:numFmt w:val="bullet"/>
+      <w:lvlText w:val=""/>
+      <w:lvlJc w:val="left"/>
+      <w:pPr>
+        <w:ind w:left="2880" w:hanging="360"/>
+      </w:pPr>
+      <w:rPr>
+        <w:rFonts w:ascii="Symbol" w:hAnsi="Symbol" w:hint="default"/>
+      </w:rPr>
+    </w:lvl>
+    <w:lvl w:ilvl="4" w:tplc="08090003" w:tentative="1">
+      <w:start w:val="1"/>
+      <w:numFmt w:val="bullet"/>
+      <w:lvlText w:val="o"/>
+      <w:lvlJc w:val="left"/>
+      <w:pPr>
+        <w:ind w:left="3600" w:hanging="360"/>
+      </w:pPr>
+      <w:rPr>
+        <w:rFonts w:ascii="Courier New" w:hAnsi="Courier New" w:cs="Courier New" w:hint="default"/>
+      </w:rPr>
+    </w:lvl>
+    <w:lvl w:ilvl="5" w:tplc="08090005" w:tentative="1">
+      <w:start w:val="1"/>
+      <w:numFmt w:val="bullet"/>
+      <w:lvlText w:val=""/>
+      <w:lvlJc w:val="left"/>
+      <w:pPr>
+        <w:ind w:left="4320" w:hanging="360"/>
+      </w:pPr>
+      <w:rPr>
+        <w:rFonts w:ascii="Wingdings" w:hAnsi="Wingdings" w:hint="default"/>
+      </w:rPr>
+    </w:lvl>
+    <w:lvl w:ilvl="6" w:tplc="08090001" w:tentative="1">
+      <w:start w:val="1"/>
+      <w:numFmt w:val="bullet"/>
+      <w:lvlText w:val=""/>
+      <w:lvlJc w:val="left"/>
+      <w:pPr>
+        <w:ind w:left="5040" w:hanging="360"/>
+      </w:pPr>
+      <w:rPr>
+        <w:rFonts w:ascii="Symbol" w:hAnsi="Symbol" w:hint="default"/>
+      </w:rPr>
+    </w:lvl>
+    <w:lvl w:ilvl="7" w:tplc="08090003" w:tentative="1">
+      <w:start w:val="1"/>
+      <w:numFmt w:val="bullet"/>
+      <w:lvlText w:val="o"/>
+      <w:lvlJc w:val="left"/>
+      <w:pPr>
+        <w:ind w:left="5760" w:hanging="360"/>
+      </w:pPr>
+      <w:rPr>
+        <w:rFonts w:ascii="Courier New" w:hAnsi="Courier New" w:cs="Courier New" w:hint="default"/>
+      </w:rPr>
+    </w:lvl>
+    <w:lvl w:ilvl="8" w:tplc="08090005" w:tentative="1">
+      <w:start w:val="1"/>
+      <w:numFmt w:val="bullet"/>
+      <w:lvlText w:val=""/>
+      <w:lvlJc w:val="left"/>
+      <w:pPr>
+        <w:ind w:left="6480" w:hanging="360"/>
+      </w:pPr>
+      <w:rPr>
+        <w:rFonts w:ascii="Wingdings" w:hAnsi="Wingdings" w:hint="default"/>
+      </w:rPr>
+    </w:lvl>
+  </w:abstractNum>
+  <w:abstractNum w:abstractNumId="3" w15:restartNumberingAfterBreak="0">
     <w:nsid w:val="6E9645AD"/>
     <w:multiLevelType w:val="hybridMultilevel"/>
     <w:tmpl w:val="6CF8F406"/>
@@ -795,7 +1720,7 @@
       </w:rPr>
     </w:lvl>
   </w:abstractNum>
-  <w:abstractNum w:abstractNumId="3" w15:restartNumberingAfterBreak="0">
+  <w:abstractNum w:abstractNumId="4" w15:restartNumberingAfterBreak="0">
     <w:nsid w:val="70041933"/>
     <w:multiLevelType w:val="hybridMultilevel"/>
     <w:tmpl w:val="CD6AF130"/>
@@ -908,7 +1833,7 @@
       </w:rPr>
     </w:lvl>
   </w:abstractNum>
-  <w:abstractNum w:abstractNumId="4" w15:restartNumberingAfterBreak="0">
+  <w:abstractNum w:abstractNumId="5" w15:restartNumberingAfterBreak="0">
     <w:nsid w:val="7A1848FB"/>
     <w:multiLevelType w:val="hybridMultilevel"/>
     <w:tmpl w:val="13EA7210"/>
@@ -1022,10 +1947,10 @@
     </w:lvl>
   </w:abstractNum>
   <w:num w:numId="1">
-    <w:abstractNumId w:val="4"/>
+    <w:abstractNumId w:val="5"/>
   </w:num>
   <w:num w:numId="2">
-    <w:abstractNumId w:val="3"/>
+    <w:abstractNumId w:val="4"/>
   </w:num>
   <w:num w:numId="3">
     <w:abstractNumId w:val="1"/>
@@ -1034,6 +1959,9 @@
     <w:abstractNumId w:val="0"/>
   </w:num>
   <w:num w:numId="5">
+    <w:abstractNumId w:val="3"/>
+  </w:num>
+  <w:num w:numId="6">
     <w:abstractNumId w:val="2"/>
   </w:num>
 </w:numbering>
@@ -1598,6 +2526,190 @@
       <w:szCs w:val="18"/>
     </w:rPr>
   </w:style>
+  <w:style w:type="table" w:styleId="TableGrid">
+    <w:name w:val="Table Grid"/>
+    <w:basedOn w:val="TableNormal"/>
+    <w:uiPriority w:val="39"/>
+    <w:rsid w:val="00C7317A"/>
+    <w:pPr>
+      <w:spacing w:after="0" w:line="240" w:lineRule="auto"/>
+    </w:pPr>
+    <w:tblPr>
+      <w:tblBorders>
+        <w:top w:val="single" w:sz="4" w:space="0" w:color="auto"/>
+        <w:left w:val="single" w:sz="4" w:space="0" w:color="auto"/>
+        <w:bottom w:val="single" w:sz="4" w:space="0" w:color="auto"/>
+        <w:right w:val="single" w:sz="4" w:space="0" w:color="auto"/>
+        <w:insideH w:val="single" w:sz="4" w:space="0" w:color="auto"/>
+        <w:insideV w:val="single" w:sz="4" w:space="0" w:color="auto"/>
+      </w:tblBorders>
+    </w:tblPr>
+  </w:style>
+  <w:style w:type="table" w:styleId="PlainTable3">
+    <w:name w:val="Plain Table 3"/>
+    <w:basedOn w:val="TableNormal"/>
+    <w:uiPriority w:val="43"/>
+    <w:rsid w:val="00F67AA1"/>
+    <w:pPr>
+      <w:spacing w:after="0" w:line="240" w:lineRule="auto"/>
+    </w:pPr>
+    <w:tblPr>
+      <w:tblStyleRowBandSize w:val="1"/>
+      <w:tblStyleColBandSize w:val="1"/>
+    </w:tblPr>
+    <w:tblStylePr w:type="firstRow">
+      <w:rPr>
+        <w:b/>
+        <w:bCs/>
+        <w:caps/>
+      </w:rPr>
+      <w:tblPr/>
+      <w:tcPr>
+        <w:tcBorders>
+          <w:bottom w:val="single" w:sz="4" w:space="0" w:color="7F7F7F" w:themeColor="text1" w:themeTint="80"/>
+        </w:tcBorders>
+      </w:tcPr>
+    </w:tblStylePr>
+    <w:tblStylePr w:type="lastRow">
+      <w:rPr>
+        <w:b/>
+        <w:bCs/>
+        <w:caps/>
+      </w:rPr>
+      <w:tblPr/>
+      <w:tcPr>
+        <w:tcBorders>
+          <w:top w:val="nil"/>
+        </w:tcBorders>
+      </w:tcPr>
+    </w:tblStylePr>
+    <w:tblStylePr w:type="firstCol">
+      <w:rPr>
+        <w:b/>
+        <w:bCs/>
+        <w:caps/>
+      </w:rPr>
+      <w:tblPr/>
+      <w:tcPr>
+        <w:tcBorders>
+          <w:right w:val="single" w:sz="4" w:space="0" w:color="7F7F7F" w:themeColor="text1" w:themeTint="80"/>
+        </w:tcBorders>
+      </w:tcPr>
+    </w:tblStylePr>
+    <w:tblStylePr w:type="lastCol">
+      <w:rPr>
+        <w:b/>
+        <w:bCs/>
+        <w:caps/>
+      </w:rPr>
+      <w:tblPr/>
+      <w:tcPr>
+        <w:tcBorders>
+          <w:left w:val="nil"/>
+        </w:tcBorders>
+      </w:tcPr>
+    </w:tblStylePr>
+    <w:tblStylePr w:type="band1Vert">
+      <w:tblPr/>
+      <w:tcPr>
+        <w:shd w:val="clear" w:color="auto" w:fill="F2F2F2" w:themeFill="background1" w:themeFillShade="F2"/>
+      </w:tcPr>
+    </w:tblStylePr>
+    <w:tblStylePr w:type="band1Horz">
+      <w:tblPr/>
+      <w:tcPr>
+        <w:shd w:val="clear" w:color="auto" w:fill="F2F2F2" w:themeFill="background1" w:themeFillShade="F2"/>
+      </w:tcPr>
+    </w:tblStylePr>
+    <w:tblStylePr w:type="neCell">
+      <w:tblPr/>
+      <w:tcPr>
+        <w:tcBorders>
+          <w:left w:val="nil"/>
+        </w:tcBorders>
+      </w:tcPr>
+    </w:tblStylePr>
+    <w:tblStylePr w:type="nwCell">
+      <w:tblPr/>
+      <w:tcPr>
+        <w:tcBorders>
+          <w:right w:val="nil"/>
+        </w:tcBorders>
+      </w:tcPr>
+    </w:tblStylePr>
+  </w:style>
+  <w:style w:type="table" w:styleId="PlainTable4">
+    <w:name w:val="Plain Table 4"/>
+    <w:basedOn w:val="TableNormal"/>
+    <w:uiPriority w:val="44"/>
+    <w:rsid w:val="00F67AA1"/>
+    <w:pPr>
+      <w:spacing w:after="0" w:line="240" w:lineRule="auto"/>
+    </w:pPr>
+    <w:tblPr>
+      <w:tblStyleRowBandSize w:val="1"/>
+      <w:tblStyleColBandSize w:val="1"/>
+    </w:tblPr>
+    <w:tblStylePr w:type="firstRow">
+      <w:rPr>
+        <w:b/>
+        <w:bCs/>
+      </w:rPr>
+    </w:tblStylePr>
+    <w:tblStylePr w:type="lastRow">
+      <w:rPr>
+        <w:b/>
+        <w:bCs/>
+      </w:rPr>
+    </w:tblStylePr>
+    <w:tblStylePr w:type="firstCol">
+      <w:rPr>
+        <w:b/>
+        <w:bCs/>
+      </w:rPr>
+    </w:tblStylePr>
+    <w:tblStylePr w:type="lastCol">
+      <w:rPr>
+        <w:b/>
+        <w:bCs/>
+      </w:rPr>
+    </w:tblStylePr>
+    <w:tblStylePr w:type="band1Vert">
+      <w:tblPr/>
+      <w:tcPr>
+        <w:shd w:val="clear" w:color="auto" w:fill="F2F2F2" w:themeFill="background1" w:themeFillShade="F2"/>
+      </w:tcPr>
+    </w:tblStylePr>
+    <w:tblStylePr w:type="band1Horz">
+      <w:tblPr/>
+      <w:tcPr>
+        <w:shd w:val="clear" w:color="auto" w:fill="F2F2F2" w:themeFill="background1" w:themeFillShade="F2"/>
+      </w:tcPr>
+    </w:tblStylePr>
+  </w:style>
+  <w:style w:type="character" w:styleId="Hyperlink">
+    <w:name w:val="Hyperlink"/>
+    <w:basedOn w:val="DefaultParagraphFont"/>
+    <w:uiPriority w:val="99"/>
+    <w:unhideWhenUsed/>
+    <w:rsid w:val="00EC1ABE"/>
+    <w:rPr>
+      <w:color w:val="0563C1" w:themeColor="hyperlink"/>
+      <w:u w:val="single"/>
+    </w:rPr>
+  </w:style>
+  <w:style w:type="character" w:styleId="UnresolvedMention">
+    <w:name w:val="Unresolved Mention"/>
+    <w:basedOn w:val="DefaultParagraphFont"/>
+    <w:uiPriority w:val="99"/>
+    <w:semiHidden/>
+    <w:unhideWhenUsed/>
+    <w:rsid w:val="00EC1ABE"/>
+    <w:rPr>
+      <w:color w:val="605E5C"/>
+      <w:shd w:val="clear" w:color="auto" w:fill="E1DFDD"/>
+    </w:rPr>
+  </w:style>
 </w:styles>
 </file>
 
@@ -1901,7 +3013,7 @@
 </file>
 
 <file path=customXml/itemProps1.xml><?xml version="1.0" encoding="utf-8"?>
-<ds:datastoreItem xmlns:ds="http://schemas.openxmlformats.org/officeDocument/2006/customXml" ds:itemID="{2145E017-DBB4-400E-8D4C-3E1B03E94B9F}">
+<ds:datastoreItem xmlns:ds="http://schemas.openxmlformats.org/officeDocument/2006/customXml" ds:itemID="{D6F312B7-DF26-4EDF-9B03-F76AC7115348}">
   <ds:schemaRefs>
     <ds:schemaRef ds:uri="http://schemas.openxmlformats.org/officeDocument/2006/bibliography"/>
   </ds:schemaRefs>

</xml_diff>

<commit_message>
Started trying to predict WW consumption
Never finished/not gonna use it, but saving just in case
</commit_message>
<xml_diff>
--- a/Documents/BN_Paper_Outline.docx
+++ b/Documents/BN_Paper_Outline.docx
@@ -541,10 +541,7 @@
               <w:cnfStyle w:val="000000100000" w:firstRow="0" w:lastRow="0" w:firstColumn="0" w:lastColumn="0" w:oddVBand="0" w:evenVBand="0" w:oddHBand="1" w:evenHBand="0" w:firstRowFirstColumn="0" w:firstRowLastColumn="0" w:lastRowFirstColumn="0" w:lastRowLastColumn="0"/>
             </w:pPr>
             <w:r>
-              <w:t xml:space="preserve">Fish </w:t>
-            </w:r>
-            <w:r>
-              <w:t xml:space="preserve">masculinisation </w:t>
+              <w:t xml:space="preserve">Fish masculinisation </w:t>
             </w:r>
           </w:p>
         </w:tc>
@@ -596,13 +593,7 @@
               <w:cnfStyle w:val="000000000000" w:firstRow="0" w:lastRow="0" w:firstColumn="0" w:lastColumn="0" w:oddVBand="0" w:evenVBand="0" w:oddHBand="0" w:evenHBand="0" w:firstRowFirstColumn="0" w:firstRowLastColumn="0" w:lastRowFirstColumn="0" w:lastRowLastColumn="0"/>
             </w:pPr>
             <w:r>
-              <w:t xml:space="preserve">Well-studied, </w:t>
-            </w:r>
-            <w:r>
-              <w:t>moderate</w:t>
-            </w:r>
-            <w:r>
-              <w:t xml:space="preserve"> risk</w:t>
+              <w:t>Well-studied, moderate risk</w:t>
             </w:r>
           </w:p>
         </w:tc>
@@ -824,12 +815,10 @@
       <w:tr>
         <w:tc>
           <w:tcPr>
+            <w:cnfStyle w:val="001000000000" w:firstRow="0" w:lastRow="0" w:firstColumn="1" w:lastColumn="0" w:oddVBand="0" w:evenVBand="0" w:oddHBand="0" w:evenHBand="0" w:firstRowFirstColumn="0" w:firstRowLastColumn="0" w:lastRowFirstColumn="0" w:lastRowLastColumn="0"/>
             <w:tcW w:w="2062" w:type="dxa"/>
           </w:tcPr>
           <w:p>
-            <w:pPr>
-              <w:cnfStyle w:val="001000000000" w:firstRow="0" w:lastRow="0" w:firstColumn="1" w:lastColumn="0" w:oddVBand="0" w:evenVBand="0" w:oddHBand="0" w:evenHBand="0" w:firstRowFirstColumn="0" w:firstRowLastColumn="0" w:lastRowFirstColumn="0" w:lastRowLastColumn="0"/>
-            </w:pPr>
             <w:r>
               <w:t>Amoxicillin</w:t>
             </w:r>
@@ -840,6 +829,9 @@
             <w:tcW w:w="2305" w:type="dxa"/>
           </w:tcPr>
           <w:p>
+            <w:pPr>
+              <w:cnfStyle w:val="000000000000" w:firstRow="0" w:lastRow="0" w:firstColumn="0" w:lastColumn="0" w:oddVBand="0" w:evenVBand="0" w:oddHBand="0" w:evenHBand="0" w:firstRowFirstColumn="0" w:firstRowLastColumn="0" w:lastRowFirstColumn="0" w:lastRowLastColumn="0"/>
+            </w:pPr>
             <w:r>
               <w:t>Antibiotic</w:t>
             </w:r>
@@ -850,24 +842,33 @@
             <w:tcW w:w="1586" w:type="dxa"/>
           </w:tcPr>
           <w:p>
+            <w:pPr>
+              <w:cnfStyle w:val="000000000000" w:firstRow="0" w:lastRow="0" w:firstColumn="0" w:lastColumn="0" w:oddVBand="0" w:evenVBand="0" w:oddHBand="0" w:evenHBand="0" w:firstRowFirstColumn="0" w:firstRowLastColumn="0" w:lastRowFirstColumn="0" w:lastRowLastColumn="0"/>
+            </w:pPr>
             <w:r>
               <w:t>???</w:t>
             </w:r>
-            <w:bookmarkStart w:id="0" w:name="_GoBack"/>
-            <w:bookmarkEnd w:id="0"/>
           </w:p>
         </w:tc>
         <w:tc>
           <w:tcPr>
             <w:tcW w:w="1607" w:type="dxa"/>
           </w:tcPr>
-          <w:p/>
+          <w:p>
+            <w:pPr>
+              <w:cnfStyle w:val="000000000000" w:firstRow="0" w:lastRow="0" w:firstColumn="0" w:lastColumn="0" w:oddVBand="0" w:evenVBand="0" w:oddHBand="0" w:evenHBand="0" w:firstRowFirstColumn="0" w:firstRowLastColumn="0" w:lastRowFirstColumn="0" w:lastRowLastColumn="0"/>
+            </w:pPr>
+          </w:p>
         </w:tc>
         <w:tc>
           <w:tcPr>
             <w:tcW w:w="1466" w:type="dxa"/>
           </w:tcPr>
-          <w:p/>
+          <w:p>
+            <w:pPr>
+              <w:cnfStyle w:val="000000000000" w:firstRow="0" w:lastRow="0" w:firstColumn="0" w:lastColumn="0" w:oddVBand="0" w:evenVBand="0" w:oddHBand="0" w:evenHBand="0" w:firstRowFirstColumn="0" w:firstRowLastColumn="0" w:lastRowFirstColumn="0" w:lastRowLastColumn="0"/>
+            </w:pPr>
+          </w:p>
         </w:tc>
       </w:tr>
       <w:tr>
@@ -1090,6 +1091,18 @@
     </w:p>
     <w:p>
       <w:pPr>
+        <w:pStyle w:val="ListParagraph"/>
+        <w:numPr>
+          <w:ilvl w:val="0"/>
+          <w:numId w:val="6"/>
+        </w:numPr>
+      </w:pPr>
+      <w:r>
+        <w:t>The more I think about this, the more I think to myself “no more than 2 APIs” is the right way to go about things</w:t>
+      </w:r>
+    </w:p>
+    <w:p>
+      <w:pPr>
         <w:pStyle w:val="Heading1"/>
       </w:pPr>
       <w:r>
@@ -1149,8 +1162,13 @@
         </w:numPr>
       </w:pPr>
       <w:r>
-        <w:t>Shockingly, a paper using probabilistic risk assessment will talk about how good it is, and how it permits more nuanced risk management by stakeholders than just a good/bad thresholds</w:t>
-      </w:r>
+        <w:t xml:space="preserve">Shockingly, a paper using probabilistic risk assessment will talk about how good it is, and how it permits more nuanced risk management by stakeholders than just a </w:t>
+      </w:r>
+      <w:proofErr w:type="gramStart"/>
+      <w:r>
+        <w:t>good/bad thresholds</w:t>
+      </w:r>
+      <w:proofErr w:type="gramEnd"/>
     </w:p>
     <w:p>
       <w:pPr>
@@ -1241,6 +1259,7 @@
         </w:numPr>
       </w:pPr>
       <w:r>
+        <w:lastRenderedPageBreak/>
         <w:t>Proper inclusion of population, climate, demographic, etc. scenarios</w:t>
       </w:r>
     </w:p>
@@ -1253,9 +1272,193 @@
         </w:numPr>
       </w:pPr>
       <w:r>
-        <w:t xml:space="preserve">And so on </w:t>
-      </w:r>
-    </w:p>
+        <w:t xml:space="preserve">And </w:t>
+      </w:r>
+      <w:proofErr w:type="gramStart"/>
+      <w:r>
+        <w:t>so</w:t>
+      </w:r>
+      <w:proofErr w:type="gramEnd"/>
+      <w:r>
+        <w:t xml:space="preserve"> on </w:t>
+      </w:r>
+    </w:p>
+    <w:p/>
+    <w:p>
+      <w:r>
+        <w:br w:type="page"/>
+      </w:r>
+    </w:p>
+    <w:p/>
+    <w:p>
+      <w:pPr>
+        <w:pStyle w:val="NormalWeb"/>
+      </w:pPr>
+      <w:r>
+        <w:t xml:space="preserve">Hi Sam, I have looked through the two articles from Karina, and I went to the 2012 article by </w:t>
+      </w:r>
+      <w:proofErr w:type="spellStart"/>
+      <w:r>
+        <w:t>Bachaus</w:t>
+      </w:r>
+      <w:proofErr w:type="spellEnd"/>
+      <w:r>
+        <w:t xml:space="preserve"> and Faust to find more info. They have an example which is quite well described. I have yellowed some of the things that I found useful. The </w:t>
+      </w:r>
+      <w:r>
+        <w:rPr>
+          <w:rStyle w:val="Strong"/>
+        </w:rPr>
+        <w:t>endpoint</w:t>
+      </w:r>
+      <w:r>
+        <w:t xml:space="preserve"> and </w:t>
+      </w:r>
+      <w:r>
+        <w:rPr>
+          <w:rStyle w:val="Strong"/>
+        </w:rPr>
+        <w:t xml:space="preserve">trophic level </w:t>
+      </w:r>
+      <w:r>
+        <w:t xml:space="preserve">(possibly also organism) need to be the same. Also, the toxicity data requirements need to be </w:t>
+      </w:r>
+      <w:r>
+        <w:rPr>
+          <w:rStyle w:val="Strong"/>
+        </w:rPr>
+        <w:t>balanced</w:t>
+      </w:r>
+      <w:r>
+        <w:t xml:space="preserve"> - meaning that it </w:t>
+      </w:r>
+      <w:bookmarkStart w:id="0" w:name="_GoBack"/>
+      <w:bookmarkEnd w:id="0"/>
+      <w:r>
+        <w:t xml:space="preserve">will be challenging to combine a data rich API to a less data risk API as I understand it. </w:t>
+      </w:r>
+      <w:r>
+        <w:rPr>
+          <w:rFonts w:asciiTheme="minorHAnsi" w:eastAsiaTheme="minorHAnsi" w:hAnsiTheme="minorHAnsi" w:cstheme="minorBidi"/>
+          <w:noProof/>
+          <w:sz w:val="22"/>
+          <w:szCs w:val="22"/>
+          <w:lang w:eastAsia="en-US"/>
+        </w:rPr>
+        <w:drawing>
+          <wp:inline distT="0" distB="0" distL="0" distR="0" wp14:anchorId="4C987AC8" wp14:editId="56AC984F">
+            <wp:extent cx="5731510" cy="6968490"/>
+            <wp:effectExtent l="0" t="0" r="2540" b="3810"/>
+            <wp:docPr id="2" name="Picture 2" descr="C:\Users\SAW\AppData\Local\Microsoft\Windows\INetCache\Content.MSO\2A21FBE.tmp"/>
+            <wp:cNvGraphicFramePr>
+              <a:graphicFrameLocks xmlns:a="http://schemas.openxmlformats.org/drawingml/2006/main" noChangeAspect="1"/>
+            </wp:cNvGraphicFramePr>
+            <a:graphic xmlns:a="http://schemas.openxmlformats.org/drawingml/2006/main">
+              <a:graphicData uri="http://schemas.openxmlformats.org/drawingml/2006/picture">
+                <pic:pic xmlns:pic="http://schemas.openxmlformats.org/drawingml/2006/picture">
+                  <pic:nvPicPr>
+                    <pic:cNvPr id="0" name="Picture 1" descr="C:\Users\SAW\AppData\Local\Microsoft\Windows\INetCache\Content.MSO\2A21FBE.tmp"/>
+                    <pic:cNvPicPr>
+                      <a:picLocks noChangeAspect="1" noChangeArrowheads="1"/>
+                    </pic:cNvPicPr>
+                  </pic:nvPicPr>
+                  <pic:blipFill>
+                    <a:blip r:embed="rId8">
+                      <a:extLst>
+                        <a:ext uri="{28A0092B-C50C-407E-A947-70E740481C1C}">
+                          <a14:useLocalDpi xmlns:a14="http://schemas.microsoft.com/office/drawing/2010/main" val="0"/>
+                        </a:ext>
+                      </a:extLst>
+                    </a:blip>
+                    <a:srcRect/>
+                    <a:stretch>
+                      <a:fillRect/>
+                    </a:stretch>
+                  </pic:blipFill>
+                  <pic:spPr bwMode="auto">
+                    <a:xfrm>
+                      <a:off x="0" y="0"/>
+                      <a:ext cx="5731510" cy="6968490"/>
+                    </a:xfrm>
+                    <a:prstGeom prst="rect">
+                      <a:avLst/>
+                    </a:prstGeom>
+                    <a:noFill/>
+                    <a:ln>
+                      <a:noFill/>
+                    </a:ln>
+                  </pic:spPr>
+                </pic:pic>
+              </a:graphicData>
+            </a:graphic>
+          </wp:inline>
+        </w:drawing>
+      </w:r>
+    </w:p>
+    <w:p>
+      <w:pPr>
+        <w:pStyle w:val="NormalWeb"/>
+      </w:pPr>
+      <w:r>
+        <w:rPr>
+          <w:rFonts w:asciiTheme="minorHAnsi" w:eastAsiaTheme="minorHAnsi" w:hAnsiTheme="minorHAnsi" w:cstheme="minorBidi"/>
+          <w:noProof/>
+          <w:sz w:val="22"/>
+          <w:szCs w:val="22"/>
+          <w:lang w:eastAsia="en-US"/>
+        </w:rPr>
+        <w:lastRenderedPageBreak/>
+        <w:drawing>
+          <wp:inline distT="0" distB="0" distL="0" distR="0" wp14:anchorId="7364DEA3" wp14:editId="54D3C2D2">
+            <wp:extent cx="5731510" cy="3408680"/>
+            <wp:effectExtent l="0" t="0" r="2540" b="1270"/>
+            <wp:docPr id="1" name="Picture 1" descr="C:\Users\SAW\AppData\Local\Microsoft\Windows\INetCache\Content.MSO\418A27C.tmp"/>
+            <wp:cNvGraphicFramePr>
+              <a:graphicFrameLocks xmlns:a="http://schemas.openxmlformats.org/drawingml/2006/main" noChangeAspect="1"/>
+            </wp:cNvGraphicFramePr>
+            <a:graphic xmlns:a="http://schemas.openxmlformats.org/drawingml/2006/main">
+              <a:graphicData uri="http://schemas.openxmlformats.org/drawingml/2006/picture">
+                <pic:pic xmlns:pic="http://schemas.openxmlformats.org/drawingml/2006/picture">
+                  <pic:nvPicPr>
+                    <pic:cNvPr id="0" name="Picture 2" descr="C:\Users\SAW\AppData\Local\Microsoft\Windows\INetCache\Content.MSO\418A27C.tmp"/>
+                    <pic:cNvPicPr>
+                      <a:picLocks noChangeAspect="1" noChangeArrowheads="1"/>
+                    </pic:cNvPicPr>
+                  </pic:nvPicPr>
+                  <pic:blipFill>
+                    <a:blip r:embed="rId9">
+                      <a:extLst>
+                        <a:ext uri="{28A0092B-C50C-407E-A947-70E740481C1C}">
+                          <a14:useLocalDpi xmlns:a14="http://schemas.microsoft.com/office/drawing/2010/main" val="0"/>
+                        </a:ext>
+                      </a:extLst>
+                    </a:blip>
+                    <a:srcRect/>
+                    <a:stretch>
+                      <a:fillRect/>
+                    </a:stretch>
+                  </pic:blipFill>
+                  <pic:spPr bwMode="auto">
+                    <a:xfrm>
+                      <a:off x="0" y="0"/>
+                      <a:ext cx="5731510" cy="3408680"/>
+                    </a:xfrm>
+                    <a:prstGeom prst="rect">
+                      <a:avLst/>
+                    </a:prstGeom>
+                    <a:noFill/>
+                    <a:ln>
+                      <a:noFill/>
+                    </a:ln>
+                  </pic:spPr>
+                </pic:pic>
+              </a:graphicData>
+            </a:graphic>
+          </wp:inline>
+        </w:drawing>
+      </w:r>
+    </w:p>
+    <w:p/>
     <w:sectPr>
       <w:pgSz w:w="11906" w:h="16838"/>
       <w:pgMar w:top="1440" w:right="1440" w:bottom="1440" w:left="1440" w:header="708" w:footer="708" w:gutter="0"/>
@@ -2710,6 +2913,34 @@
       <w:shd w:val="clear" w:color="auto" w:fill="E1DFDD"/>
     </w:rPr>
   </w:style>
+  <w:style w:type="paragraph" w:styleId="NormalWeb">
+    <w:name w:val="Normal (Web)"/>
+    <w:basedOn w:val="Normal"/>
+    <w:uiPriority w:val="99"/>
+    <w:semiHidden/>
+    <w:unhideWhenUsed/>
+    <w:rsid w:val="00DE052E"/>
+    <w:pPr>
+      <w:spacing w:before="100" w:beforeAutospacing="1" w:after="100" w:afterAutospacing="1" w:line="240" w:lineRule="auto"/>
+    </w:pPr>
+    <w:rPr>
+      <w:rFonts w:ascii="Times New Roman" w:eastAsia="Times New Roman" w:hAnsi="Times New Roman" w:cs="Times New Roman"/>
+      <w:sz w:val="24"/>
+      <w:szCs w:val="24"/>
+      <w:lang w:eastAsia="en-GB"/>
+    </w:rPr>
+  </w:style>
+  <w:style w:type="character" w:styleId="Strong">
+    <w:name w:val="Strong"/>
+    <w:basedOn w:val="DefaultParagraphFont"/>
+    <w:uiPriority w:val="22"/>
+    <w:qFormat/>
+    <w:rsid w:val="00DE052E"/>
+    <w:rPr>
+      <w:b/>
+      <w:bCs/>
+    </w:rPr>
+  </w:style>
 </w:styles>
 </file>
 
@@ -3013,7 +3244,7 @@
 </file>
 
 <file path=customXml/itemProps1.xml><?xml version="1.0" encoding="utf-8"?>
-<ds:datastoreItem xmlns:ds="http://schemas.openxmlformats.org/officeDocument/2006/customXml" ds:itemID="{D6F312B7-DF26-4EDF-9B03-F76AC7115348}">
+<ds:datastoreItem xmlns:ds="http://schemas.openxmlformats.org/officeDocument/2006/customXml" ds:itemID="{94E00B9F-DA71-4B03-AA89-1C8122671F5C}">
   <ds:schemaRefs>
     <ds:schemaRef ds:uri="http://schemas.openxmlformats.org/officeDocument/2006/bibliography"/>
   </ds:schemaRefs>

</xml_diff>

<commit_message>
Implemented working linear pop-sales relationships
</commit_message>
<xml_diff>
--- a/Documents/BN_Paper_Outline.docx
+++ b/Documents/BN_Paper_Outline.docx
@@ -87,6 +87,243 @@
         <w:t>Methods</w:t>
       </w:r>
     </w:p>
+    <w:p>
+      <w:pPr>
+        <w:pStyle w:val="Heading2"/>
+      </w:pPr>
+      <w:r>
+        <w:t xml:space="preserve">Consumption of Pharmaceuticals </w:t>
+      </w:r>
+      <w:r>
+        <w:t>by</w:t>
+      </w:r>
+      <w:r>
+        <w:t xml:space="preserve"> Population</w:t>
+      </w:r>
+    </w:p>
+    <w:p>
+      <w:r>
+        <w:drawing>
+          <wp:inline distT="0" distB="0" distL="0" distR="0" wp14:anchorId="39E32716" wp14:editId="20347396">
+            <wp:extent cx="2764303" cy="1705970"/>
+            <wp:effectExtent l="0" t="0" r="0" b="8890"/>
+            <wp:docPr id="4" name="Picture 4"/>
+            <wp:cNvGraphicFramePr>
+              <a:graphicFrameLocks xmlns:a="http://schemas.openxmlformats.org/drawingml/2006/main" noChangeAspect="1"/>
+            </wp:cNvGraphicFramePr>
+            <a:graphic xmlns:a="http://schemas.openxmlformats.org/drawingml/2006/main">
+              <a:graphicData uri="http://schemas.openxmlformats.org/drawingml/2006/picture">
+                <pic:pic xmlns:pic="http://schemas.openxmlformats.org/drawingml/2006/picture">
+                  <pic:nvPicPr>
+                    <pic:cNvPr id="1" name=""/>
+                    <pic:cNvPicPr/>
+                  </pic:nvPicPr>
+                  <pic:blipFill>
+                    <a:blip r:embed="rId6" cstate="print">
+                      <a:extLst>
+                        <a:ext uri="{28A0092B-C50C-407E-A947-70E740481C1C}">
+                          <a14:useLocalDpi xmlns:a14="http://schemas.microsoft.com/office/drawing/2010/main" val="0"/>
+                        </a:ext>
+                      </a:extLst>
+                    </a:blip>
+                    <a:stretch>
+                      <a:fillRect/>
+                    </a:stretch>
+                  </pic:blipFill>
+                  <pic:spPr>
+                    <a:xfrm>
+                      <a:off x="0" y="0"/>
+                      <a:ext cx="2767567" cy="1707984"/>
+                    </a:xfrm>
+                    <a:prstGeom prst="rect">
+                      <a:avLst/>
+                    </a:prstGeom>
+                  </pic:spPr>
+                </pic:pic>
+              </a:graphicData>
+            </a:graphic>
+          </wp:inline>
+        </w:drawing>
+      </w:r>
+      <w:r>
+        <w:rPr>
+          <w:noProof/>
+        </w:rPr>
+        <w:t xml:space="preserve"> </w:t>
+      </w:r>
+    </w:p>
+    <w:p>
+      <w:pPr>
+        <w:pStyle w:val="ListParagraph"/>
+        <w:numPr>
+          <w:ilvl w:val="0"/>
+          <w:numId w:val="7"/>
+        </w:numPr>
+      </w:pPr>
+      <w:r>
+        <w:t>LM r</w:t>
+      </w:r>
+      <w:r>
+        <w:t xml:space="preserve">elationship between population and </w:t>
+      </w:r>
+      <w:r>
+        <w:t>consumption of certain APIs modelled from historical data (1999-2019)</w:t>
+      </w:r>
+    </w:p>
+    <w:p>
+      <w:pPr>
+        <w:pStyle w:val="ListParagraph"/>
+        <w:numPr>
+          <w:ilvl w:val="0"/>
+          <w:numId w:val="7"/>
+        </w:numPr>
+      </w:pPr>
+      <w:r>
+        <w:t xml:space="preserve">Not a </w:t>
+      </w:r>
+      <w:r>
+        <w:t xml:space="preserve">particularly precise technique, but saves </w:t>
+      </w:r>
+      <w:r>
+        <w:rPr>
+          <w:i/>
+          <w:iCs/>
+        </w:rPr>
+        <w:t>so</w:t>
+      </w:r>
+      <w:r>
+        <w:t xml:space="preserve"> much work with non-linear demographics</w:t>
+      </w:r>
+    </w:p>
+    <w:p>
+      <w:pPr>
+        <w:pStyle w:val="Heading2"/>
+      </w:pPr>
+      <w:r>
+        <w:t>Population Predictions</w:t>
+      </w:r>
+    </w:p>
+    <w:p>
+      <w:pPr>
+        <w:pStyle w:val="ListParagraph"/>
+        <w:numPr>
+          <w:ilvl w:val="0"/>
+          <w:numId w:val="8"/>
+        </w:numPr>
+      </w:pPr>
+      <w:r>
+        <w:t xml:space="preserve">Low, main and high alternatives </w:t>
+      </w:r>
+      <w:r>
+        <w:t>taken from SSB projections</w:t>
+      </w:r>
+    </w:p>
+    <w:p>
+      <w:r>
+        <w:lastRenderedPageBreak/>
+        <w:drawing>
+          <wp:inline distT="0" distB="0" distL="0" distR="0" wp14:anchorId="581E80F4" wp14:editId="61A4647B">
+            <wp:extent cx="3411940" cy="2105906"/>
+            <wp:effectExtent l="0" t="0" r="0" b="8890"/>
+            <wp:docPr id="6" name="Picture 6" descr="Chart, line chart&#10;&#10;Description automatically generated"/>
+            <wp:cNvGraphicFramePr>
+              <a:graphicFrameLocks xmlns:a="http://schemas.openxmlformats.org/drawingml/2006/main" noChangeAspect="1"/>
+            </wp:cNvGraphicFramePr>
+            <a:graphic xmlns:a="http://schemas.openxmlformats.org/drawingml/2006/main">
+              <a:graphicData uri="http://schemas.openxmlformats.org/drawingml/2006/picture">
+                <pic:pic xmlns:pic="http://schemas.openxmlformats.org/drawingml/2006/picture">
+                  <pic:nvPicPr>
+                    <pic:cNvPr id="1" name=""/>
+                    <pic:cNvPicPr/>
+                  </pic:nvPicPr>
+                  <pic:blipFill>
+                    <a:blip r:embed="rId7"/>
+                    <a:stretch>
+                      <a:fillRect/>
+                    </a:stretch>
+                  </pic:blipFill>
+                  <pic:spPr>
+                    <a:xfrm>
+                      <a:off x="0" y="0"/>
+                      <a:ext cx="3498869" cy="2159560"/>
+                    </a:xfrm>
+                    <a:prstGeom prst="rect">
+                      <a:avLst/>
+                    </a:prstGeom>
+                  </pic:spPr>
+                </pic:pic>
+              </a:graphicData>
+            </a:graphic>
+          </wp:inline>
+        </w:drawing>
+      </w:r>
+    </w:p>
+    <w:p>
+      <w:pPr>
+        <w:pStyle w:val="ListParagraph"/>
+        <w:numPr>
+          <w:ilvl w:val="0"/>
+          <w:numId w:val="8"/>
+        </w:numPr>
+      </w:pPr>
+      <w:r>
+        <w:t xml:space="preserve">Linear relationships applied to predicted population to predict </w:t>
+      </w:r>
+      <w:r>
+        <w:t>future consumption</w:t>
+      </w:r>
+    </w:p>
+    <w:p>
+      <w:r>
+        <w:drawing>
+          <wp:inline distT="0" distB="0" distL="0" distR="0" wp14:anchorId="643B3B5D" wp14:editId="6B9067E9">
+            <wp:extent cx="5731510" cy="3537160"/>
+            <wp:effectExtent l="0" t="0" r="2540" b="6350"/>
+            <wp:docPr id="8" name="Picture 8"/>
+            <wp:cNvGraphicFramePr>
+              <a:graphicFrameLocks xmlns:a="http://schemas.openxmlformats.org/drawingml/2006/main" noChangeAspect="1"/>
+            </wp:cNvGraphicFramePr>
+            <a:graphic xmlns:a="http://schemas.openxmlformats.org/drawingml/2006/main">
+              <a:graphicData uri="http://schemas.openxmlformats.org/drawingml/2006/picture">
+                <pic:pic xmlns:pic="http://schemas.openxmlformats.org/drawingml/2006/picture">
+                  <pic:nvPicPr>
+                    <pic:cNvPr id="1" name=""/>
+                    <pic:cNvPicPr/>
+                  </pic:nvPicPr>
+                  <pic:blipFill>
+                    <a:blip r:embed="rId8">
+                      <a:extLst>
+                        <a:ext uri="{28A0092B-C50C-407E-A947-70E740481C1C}">
+                          <a14:useLocalDpi xmlns:a14="http://schemas.microsoft.com/office/drawing/2010/main" val="0"/>
+                        </a:ext>
+                      </a:extLst>
+                    </a:blip>
+                    <a:stretch>
+                      <a:fillRect/>
+                    </a:stretch>
+                  </pic:blipFill>
+                  <pic:spPr>
+                    <a:xfrm>
+                      <a:off x="0" y="0"/>
+                      <a:ext cx="5731510" cy="3537160"/>
+                    </a:xfrm>
+                    <a:prstGeom prst="rect">
+                      <a:avLst/>
+                    </a:prstGeom>
+                  </pic:spPr>
+                </pic:pic>
+              </a:graphicData>
+            </a:graphic>
+          </wp:inline>
+        </w:drawing>
+      </w:r>
+    </w:p>
+    <w:p>
+      <w:bookmarkStart w:id="0" w:name="_GoBack"/>
+      <w:bookmarkEnd w:id="0"/>
+    </w:p>
+    <w:p/>
+    <w:p/>
     <w:p>
       <w:pPr>
         <w:pStyle w:val="ListParagraph"/>
@@ -173,6 +410,7 @@
         </w:numPr>
       </w:pPr>
       <w:r>
+        <w:lastRenderedPageBreak/>
         <w:t>Prediction of Sum RQ, Sum TU, joint probability of exceedance under various scenarios</w:t>
       </w:r>
     </w:p>
@@ -215,7 +453,7 @@
                     </pic:cNvPicPr>
                   </pic:nvPicPr>
                   <pic:blipFill rotWithShape="1">
-                    <a:blip r:embed="rId6"/>
+                    <a:blip r:embed="rId9"/>
                     <a:srcRect b="12054"/>
                     <a:stretch/>
                   </pic:blipFill>
@@ -242,27 +480,14 @@
       <w:r>
         <w:t xml:space="preserve">Figure </w:t>
       </w:r>
-      <w:r>
-        <w:fldChar w:fldCharType="begin"/>
-      </w:r>
-      <w:r>
-        <w:instrText xml:space="preserve"> SEQ Figure \* ARABIC </w:instrText>
-      </w:r>
-      <w:r>
-        <w:fldChar w:fldCharType="separate"/>
-      </w:r>
-      <w:r>
-        <w:rPr>
-          <w:noProof/>
-        </w:rPr>
-        <w:t>1</w:t>
-      </w:r>
-      <w:r>
-        <w:rPr>
-          <w:noProof/>
-        </w:rPr>
-        <w:fldChar w:fldCharType="end"/>
-      </w:r>
+      <w:fldSimple w:instr=" SEQ Figure \* ARABIC ">
+        <w:r>
+          <w:rPr>
+            <w:noProof/>
+          </w:rPr>
+          <w:t>1</w:t>
+        </w:r>
+      </w:fldSimple>
       <w:r>
         <w:t xml:space="preserve">: </w:t>
       </w:r>
@@ -279,7 +504,6 @@
         <w:pStyle w:val="Heading1"/>
       </w:pPr>
       <w:r>
-        <w:lastRenderedPageBreak/>
         <w:t>API Shortlist</w:t>
       </w:r>
     </w:p>
@@ -778,7 +1002,7 @@
             <w:pPr>
               <w:cnfStyle w:val="000000100000" w:firstRow="0" w:lastRow="0" w:firstColumn="0" w:lastColumn="0" w:oddVBand="0" w:evenVBand="0" w:oddHBand="1" w:evenHBand="0" w:firstRowFirstColumn="0" w:firstRowLastColumn="0" w:lastRowFirstColumn="0" w:lastRowLastColumn="0"/>
             </w:pPr>
-            <w:hyperlink r:id="rId7" w:history="1">
+            <w:hyperlink r:id="rId10" w:history="1">
               <w:r>
                 <w:rPr>
                   <w:rStyle w:val="Hyperlink"/>
@@ -1126,6 +1350,7 @@
         <w:pStyle w:val="Heading1"/>
       </w:pPr>
       <w:r>
+        <w:lastRenderedPageBreak/>
         <w:t>Discussion</w:t>
       </w:r>
     </w:p>
@@ -1162,13 +1387,8 @@
         </w:numPr>
       </w:pPr>
       <w:r>
-        <w:t xml:space="preserve">Shockingly, a paper using probabilistic risk assessment will talk about how good it is, and how it permits more nuanced risk management by stakeholders than just a </w:t>
-      </w:r>
-      <w:proofErr w:type="gramStart"/>
-      <w:r>
-        <w:t>good/bad thresholds</w:t>
-      </w:r>
-      <w:proofErr w:type="gramEnd"/>
+        <w:t>Shockingly, a paper using probabilistic risk assessment will talk about how good it is, and how it permits more nuanced risk management by stakeholders than just a good/bad thresholds</w:t>
+      </w:r>
     </w:p>
     <w:p>
       <w:pPr>
@@ -1259,7 +1479,6 @@
         </w:numPr>
       </w:pPr>
       <w:r>
-        <w:lastRenderedPageBreak/>
         <w:t>Proper inclusion of population, climate, demographic, etc. scenarios</w:t>
       </w:r>
     </w:p>
@@ -1272,15 +1491,7 @@
         </w:numPr>
       </w:pPr>
       <w:r>
-        <w:t xml:space="preserve">And </w:t>
-      </w:r>
-      <w:proofErr w:type="gramStart"/>
-      <w:r>
-        <w:t>so</w:t>
-      </w:r>
-      <w:proofErr w:type="gramEnd"/>
-      <w:r>
-        <w:t xml:space="preserve"> on </w:t>
+        <w:t xml:space="preserve">And so on </w:t>
       </w:r>
     </w:p>
     <w:p/>
@@ -1330,12 +1541,7 @@
         <w:t>balanced</w:t>
       </w:r>
       <w:r>
-        <w:t xml:space="preserve"> - meaning that it </w:t>
-      </w:r>
-      <w:bookmarkStart w:id="0" w:name="_GoBack"/>
-      <w:bookmarkEnd w:id="0"/>
-      <w:r>
-        <w:t xml:space="preserve">will be challenging to combine a data rich API to a less data risk API as I understand it. </w:t>
+        <w:t xml:space="preserve"> - meaning that it will be challenging to combine a data rich API to a less data risk API as I understand it. </w:t>
       </w:r>
       <w:r>
         <w:rPr>
@@ -1363,7 +1569,7 @@
                     </pic:cNvPicPr>
                   </pic:nvPicPr>
                   <pic:blipFill>
-                    <a:blip r:embed="rId8">
+                    <a:blip r:embed="rId11">
                       <a:extLst>
                         <a:ext uri="{28A0092B-C50C-407E-A947-70E740481C1C}">
                           <a14:useLocalDpi xmlns:a14="http://schemas.microsoft.com/office/drawing/2010/main" val="0"/>
@@ -1426,7 +1632,7 @@
                     </pic:cNvPicPr>
                   </pic:nvPicPr>
                   <pic:blipFill>
-                    <a:blip r:embed="rId9">
+                    <a:blip r:embed="rId12">
                       <a:extLst>
                         <a:ext uri="{28A0092B-C50C-407E-A947-70E740481C1C}">
                           <a14:useLocalDpi xmlns:a14="http://schemas.microsoft.com/office/drawing/2010/main" val="0"/>
@@ -1585,6 +1791,119 @@
     </w:lvl>
   </w:abstractNum>
   <w:abstractNum w:abstractNumId="1" w15:restartNumberingAfterBreak="0">
+    <w:nsid w:val="3A1A34F7"/>
+    <w:multiLevelType w:val="hybridMultilevel"/>
+    <w:tmpl w:val="6FCEA48E"/>
+    <w:lvl w:ilvl="0" w:tplc="08090001">
+      <w:start w:val="1"/>
+      <w:numFmt w:val="bullet"/>
+      <w:lvlText w:val=""/>
+      <w:lvlJc w:val="left"/>
+      <w:pPr>
+        <w:ind w:left="720" w:hanging="360"/>
+      </w:pPr>
+      <w:rPr>
+        <w:rFonts w:ascii="Symbol" w:hAnsi="Symbol" w:hint="default"/>
+      </w:rPr>
+    </w:lvl>
+    <w:lvl w:ilvl="1" w:tplc="08090003" w:tentative="1">
+      <w:start w:val="1"/>
+      <w:numFmt w:val="bullet"/>
+      <w:lvlText w:val="o"/>
+      <w:lvlJc w:val="left"/>
+      <w:pPr>
+        <w:ind w:left="1440" w:hanging="360"/>
+      </w:pPr>
+      <w:rPr>
+        <w:rFonts w:ascii="Courier New" w:hAnsi="Courier New" w:cs="Courier New" w:hint="default"/>
+      </w:rPr>
+    </w:lvl>
+    <w:lvl w:ilvl="2" w:tplc="08090005" w:tentative="1">
+      <w:start w:val="1"/>
+      <w:numFmt w:val="bullet"/>
+      <w:lvlText w:val=""/>
+      <w:lvlJc w:val="left"/>
+      <w:pPr>
+        <w:ind w:left="2160" w:hanging="360"/>
+      </w:pPr>
+      <w:rPr>
+        <w:rFonts w:ascii="Wingdings" w:hAnsi="Wingdings" w:hint="default"/>
+      </w:rPr>
+    </w:lvl>
+    <w:lvl w:ilvl="3" w:tplc="08090001" w:tentative="1">
+      <w:start w:val="1"/>
+      <w:numFmt w:val="bullet"/>
+      <w:lvlText w:val=""/>
+      <w:lvlJc w:val="left"/>
+      <w:pPr>
+        <w:ind w:left="2880" w:hanging="360"/>
+      </w:pPr>
+      <w:rPr>
+        <w:rFonts w:ascii="Symbol" w:hAnsi="Symbol" w:hint="default"/>
+      </w:rPr>
+    </w:lvl>
+    <w:lvl w:ilvl="4" w:tplc="08090003" w:tentative="1">
+      <w:start w:val="1"/>
+      <w:numFmt w:val="bullet"/>
+      <w:lvlText w:val="o"/>
+      <w:lvlJc w:val="left"/>
+      <w:pPr>
+        <w:ind w:left="3600" w:hanging="360"/>
+      </w:pPr>
+      <w:rPr>
+        <w:rFonts w:ascii="Courier New" w:hAnsi="Courier New" w:cs="Courier New" w:hint="default"/>
+      </w:rPr>
+    </w:lvl>
+    <w:lvl w:ilvl="5" w:tplc="08090005" w:tentative="1">
+      <w:start w:val="1"/>
+      <w:numFmt w:val="bullet"/>
+      <w:lvlText w:val=""/>
+      <w:lvlJc w:val="left"/>
+      <w:pPr>
+        <w:ind w:left="4320" w:hanging="360"/>
+      </w:pPr>
+      <w:rPr>
+        <w:rFonts w:ascii="Wingdings" w:hAnsi="Wingdings" w:hint="default"/>
+      </w:rPr>
+    </w:lvl>
+    <w:lvl w:ilvl="6" w:tplc="08090001" w:tentative="1">
+      <w:start w:val="1"/>
+      <w:numFmt w:val="bullet"/>
+      <w:lvlText w:val=""/>
+      <w:lvlJc w:val="left"/>
+      <w:pPr>
+        <w:ind w:left="5040" w:hanging="360"/>
+      </w:pPr>
+      <w:rPr>
+        <w:rFonts w:ascii="Symbol" w:hAnsi="Symbol" w:hint="default"/>
+      </w:rPr>
+    </w:lvl>
+    <w:lvl w:ilvl="7" w:tplc="08090003" w:tentative="1">
+      <w:start w:val="1"/>
+      <w:numFmt w:val="bullet"/>
+      <w:lvlText w:val="o"/>
+      <w:lvlJc w:val="left"/>
+      <w:pPr>
+        <w:ind w:left="5760" w:hanging="360"/>
+      </w:pPr>
+      <w:rPr>
+        <w:rFonts w:ascii="Courier New" w:hAnsi="Courier New" w:cs="Courier New" w:hint="default"/>
+      </w:rPr>
+    </w:lvl>
+    <w:lvl w:ilvl="8" w:tplc="08090005" w:tentative="1">
+      <w:start w:val="1"/>
+      <w:numFmt w:val="bullet"/>
+      <w:lvlText w:val=""/>
+      <w:lvlJc w:val="left"/>
+      <w:pPr>
+        <w:ind w:left="6480" w:hanging="360"/>
+      </w:pPr>
+      <w:rPr>
+        <w:rFonts w:ascii="Wingdings" w:hAnsi="Wingdings" w:hint="default"/>
+      </w:rPr>
+    </w:lvl>
+  </w:abstractNum>
+  <w:abstractNum w:abstractNumId="2" w15:restartNumberingAfterBreak="0">
     <w:nsid w:val="43F24B5B"/>
     <w:multiLevelType w:val="hybridMultilevel"/>
     <w:tmpl w:val="73981754"/>
@@ -1697,7 +2016,7 @@
       </w:rPr>
     </w:lvl>
   </w:abstractNum>
-  <w:abstractNum w:abstractNumId="2" w15:restartNumberingAfterBreak="0">
+  <w:abstractNum w:abstractNumId="3" w15:restartNumberingAfterBreak="0">
     <w:nsid w:val="469C1AFA"/>
     <w:multiLevelType w:val="hybridMultilevel"/>
     <w:tmpl w:val="22C08A0A"/>
@@ -1810,7 +2129,120 @@
       </w:rPr>
     </w:lvl>
   </w:abstractNum>
-  <w:abstractNum w:abstractNumId="3" w15:restartNumberingAfterBreak="0">
+  <w:abstractNum w:abstractNumId="4" w15:restartNumberingAfterBreak="0">
+    <w:nsid w:val="532035A2"/>
+    <w:multiLevelType w:val="hybridMultilevel"/>
+    <w:tmpl w:val="7FE884EC"/>
+    <w:lvl w:ilvl="0" w:tplc="08090001">
+      <w:start w:val="1"/>
+      <w:numFmt w:val="bullet"/>
+      <w:lvlText w:val=""/>
+      <w:lvlJc w:val="left"/>
+      <w:pPr>
+        <w:ind w:left="720" w:hanging="360"/>
+      </w:pPr>
+      <w:rPr>
+        <w:rFonts w:ascii="Symbol" w:hAnsi="Symbol" w:hint="default"/>
+      </w:rPr>
+    </w:lvl>
+    <w:lvl w:ilvl="1" w:tplc="08090003" w:tentative="1">
+      <w:start w:val="1"/>
+      <w:numFmt w:val="bullet"/>
+      <w:lvlText w:val="o"/>
+      <w:lvlJc w:val="left"/>
+      <w:pPr>
+        <w:ind w:left="1440" w:hanging="360"/>
+      </w:pPr>
+      <w:rPr>
+        <w:rFonts w:ascii="Courier New" w:hAnsi="Courier New" w:cs="Courier New" w:hint="default"/>
+      </w:rPr>
+    </w:lvl>
+    <w:lvl w:ilvl="2" w:tplc="08090005" w:tentative="1">
+      <w:start w:val="1"/>
+      <w:numFmt w:val="bullet"/>
+      <w:lvlText w:val=""/>
+      <w:lvlJc w:val="left"/>
+      <w:pPr>
+        <w:ind w:left="2160" w:hanging="360"/>
+      </w:pPr>
+      <w:rPr>
+        <w:rFonts w:ascii="Wingdings" w:hAnsi="Wingdings" w:hint="default"/>
+      </w:rPr>
+    </w:lvl>
+    <w:lvl w:ilvl="3" w:tplc="08090001" w:tentative="1">
+      <w:start w:val="1"/>
+      <w:numFmt w:val="bullet"/>
+      <w:lvlText w:val=""/>
+      <w:lvlJc w:val="left"/>
+      <w:pPr>
+        <w:ind w:left="2880" w:hanging="360"/>
+      </w:pPr>
+      <w:rPr>
+        <w:rFonts w:ascii="Symbol" w:hAnsi="Symbol" w:hint="default"/>
+      </w:rPr>
+    </w:lvl>
+    <w:lvl w:ilvl="4" w:tplc="08090003" w:tentative="1">
+      <w:start w:val="1"/>
+      <w:numFmt w:val="bullet"/>
+      <w:lvlText w:val="o"/>
+      <w:lvlJc w:val="left"/>
+      <w:pPr>
+        <w:ind w:left="3600" w:hanging="360"/>
+      </w:pPr>
+      <w:rPr>
+        <w:rFonts w:ascii="Courier New" w:hAnsi="Courier New" w:cs="Courier New" w:hint="default"/>
+      </w:rPr>
+    </w:lvl>
+    <w:lvl w:ilvl="5" w:tplc="08090005" w:tentative="1">
+      <w:start w:val="1"/>
+      <w:numFmt w:val="bullet"/>
+      <w:lvlText w:val=""/>
+      <w:lvlJc w:val="left"/>
+      <w:pPr>
+        <w:ind w:left="4320" w:hanging="360"/>
+      </w:pPr>
+      <w:rPr>
+        <w:rFonts w:ascii="Wingdings" w:hAnsi="Wingdings" w:hint="default"/>
+      </w:rPr>
+    </w:lvl>
+    <w:lvl w:ilvl="6" w:tplc="08090001" w:tentative="1">
+      <w:start w:val="1"/>
+      <w:numFmt w:val="bullet"/>
+      <w:lvlText w:val=""/>
+      <w:lvlJc w:val="left"/>
+      <w:pPr>
+        <w:ind w:left="5040" w:hanging="360"/>
+      </w:pPr>
+      <w:rPr>
+        <w:rFonts w:ascii="Symbol" w:hAnsi="Symbol" w:hint="default"/>
+      </w:rPr>
+    </w:lvl>
+    <w:lvl w:ilvl="7" w:tplc="08090003" w:tentative="1">
+      <w:start w:val="1"/>
+      <w:numFmt w:val="bullet"/>
+      <w:lvlText w:val="o"/>
+      <w:lvlJc w:val="left"/>
+      <w:pPr>
+        <w:ind w:left="5760" w:hanging="360"/>
+      </w:pPr>
+      <w:rPr>
+        <w:rFonts w:ascii="Courier New" w:hAnsi="Courier New" w:cs="Courier New" w:hint="default"/>
+      </w:rPr>
+    </w:lvl>
+    <w:lvl w:ilvl="8" w:tplc="08090005" w:tentative="1">
+      <w:start w:val="1"/>
+      <w:numFmt w:val="bullet"/>
+      <w:lvlText w:val=""/>
+      <w:lvlJc w:val="left"/>
+      <w:pPr>
+        <w:ind w:left="6480" w:hanging="360"/>
+      </w:pPr>
+      <w:rPr>
+        <w:rFonts w:ascii="Wingdings" w:hAnsi="Wingdings" w:hint="default"/>
+      </w:rPr>
+    </w:lvl>
+  </w:abstractNum>
+  <w:abstractNum w:abstractNumId="5" w15:restartNumberingAfterBreak="0">
     <w:nsid w:val="6E9645AD"/>
     <w:multiLevelType w:val="hybridMultilevel"/>
     <w:tmpl w:val="6CF8F406"/>
@@ -1923,7 +2355,7 @@
       </w:rPr>
     </w:lvl>
   </w:abstractNum>
-  <w:abstractNum w:abstractNumId="4" w15:restartNumberingAfterBreak="0">
+  <w:abstractNum w:abstractNumId="6" w15:restartNumberingAfterBreak="0">
     <w:nsid w:val="70041933"/>
     <w:multiLevelType w:val="hybridMultilevel"/>
     <w:tmpl w:val="CD6AF130"/>
@@ -2036,7 +2468,7 @@
       </w:rPr>
     </w:lvl>
   </w:abstractNum>
-  <w:abstractNum w:abstractNumId="5" w15:restartNumberingAfterBreak="0">
+  <w:abstractNum w:abstractNumId="7" w15:restartNumberingAfterBreak="0">
     <w:nsid w:val="7A1848FB"/>
     <w:multiLevelType w:val="hybridMultilevel"/>
     <w:tmpl w:val="13EA7210"/>
@@ -2150,22 +2582,28 @@
     </w:lvl>
   </w:abstractNum>
   <w:num w:numId="1">
-    <w:abstractNumId w:val="5"/>
+    <w:abstractNumId w:val="7"/>
   </w:num>
   <w:num w:numId="2">
-    <w:abstractNumId w:val="4"/>
+    <w:abstractNumId w:val="6"/>
   </w:num>
   <w:num w:numId="3">
-    <w:abstractNumId w:val="1"/>
+    <w:abstractNumId w:val="2"/>
   </w:num>
   <w:num w:numId="4">
     <w:abstractNumId w:val="0"/>
   </w:num>
   <w:num w:numId="5">
+    <w:abstractNumId w:val="5"/>
+  </w:num>
+  <w:num w:numId="6">
     <w:abstractNumId w:val="3"/>
   </w:num>
-  <w:num w:numId="6">
-    <w:abstractNumId w:val="2"/>
+  <w:num w:numId="7">
+    <w:abstractNumId w:val="1"/>
+  </w:num>
+  <w:num w:numId="8">
+    <w:abstractNumId w:val="4"/>
   </w:num>
 </w:numbering>
 </file>
@@ -3244,7 +3682,7 @@
 </file>
 
 <file path=customXml/itemProps1.xml><?xml version="1.0" encoding="utf-8"?>
-<ds:datastoreItem xmlns:ds="http://schemas.openxmlformats.org/officeDocument/2006/customXml" ds:itemID="{94E00B9F-DA71-4B03-AA89-1C8122671F5C}">
+<ds:datastoreItem xmlns:ds="http://schemas.openxmlformats.org/officeDocument/2006/customXml" ds:itemID="{82E43F36-F11F-401A-99F5-33B1FE76FFB2}">
   <ds:schemaRefs>
     <ds:schemaRef ds:uri="http://schemas.openxmlformats.org/officeDocument/2006/bibliography"/>
   </ds:schemaRefs>

</xml_diff>